<commit_message>
add bao cao btl
</commit_message>
<xml_diff>
--- a/Bao_cao_bai_tap_lon.docx
+++ b/Bao_cao_bai_tap_lon.docx
@@ -153,18 +153,18 @@
           <w:rFonts w:ascii="Times New Roman" w:hAnsi="Times New Roman" w:cs="Times New Roman"/>
           <w:b/>
           <w:bCs/>
-          <w:sz w:val="26"/>
-          <w:szCs w:val="26"/>
-          <w:lang w:val="vi-VN"/>
-        </w:rPr>
-      </w:pPr>
-      <w:r>
-        <w:rPr>
-          <w:rFonts w:ascii="Times New Roman" w:hAnsi="Times New Roman" w:cs="Times New Roman"/>
-          <w:b/>
-          <w:bCs/>
-          <w:sz w:val="26"/>
-          <w:szCs w:val="26"/>
+          <w:sz w:val="36"/>
+          <w:szCs w:val="36"/>
+          <w:lang w:val="vi-VN"/>
+        </w:rPr>
+      </w:pPr>
+      <w:r>
+        <w:rPr>
+          <w:rFonts w:ascii="Times New Roman" w:hAnsi="Times New Roman" w:cs="Times New Roman"/>
+          <w:b/>
+          <w:bCs/>
+          <w:sz w:val="36"/>
+          <w:szCs w:val="36"/>
           <w:lang w:val="vi-VN"/>
         </w:rPr>
         <w:t>Bài tập lớn môn học</w:t>
@@ -177,8 +177,8 @@
           <w:rFonts w:ascii="Times New Roman" w:hAnsi="Times New Roman" w:cs="Times New Roman"/>
           <w:b/>
           <w:bCs/>
-          <w:sz w:val="26"/>
-          <w:szCs w:val="26"/>
+          <w:sz w:val="36"/>
+          <w:szCs w:val="36"/>
           <w:lang w:val="vi-VN"/>
         </w:rPr>
       </w:pPr>
@@ -190,8 +190,8 @@
           <w:rFonts w:ascii="Times New Roman" w:hAnsi="Times New Roman" w:cs="Times New Roman"/>
           <w:b/>
           <w:bCs/>
-          <w:sz w:val="26"/>
-          <w:szCs w:val="26"/>
+          <w:sz w:val="36"/>
+          <w:szCs w:val="36"/>
           <w:lang w:val="vi-VN"/>
         </w:rPr>
       </w:pPr>
@@ -203,8 +203,8 @@
           <w:rFonts w:ascii="Times New Roman" w:hAnsi="Times New Roman" w:cs="Times New Roman"/>
           <w:b/>
           <w:bCs/>
-          <w:sz w:val="26"/>
-          <w:szCs w:val="26"/>
+          <w:sz w:val="36"/>
+          <w:szCs w:val="36"/>
           <w:lang w:val="vi-VN"/>
         </w:rPr>
       </w:pPr>
@@ -216,18 +216,18 @@
           <w:rFonts w:ascii="Times New Roman" w:hAnsi="Times New Roman" w:cs="Times New Roman"/>
           <w:b/>
           <w:bCs/>
-          <w:sz w:val="26"/>
-          <w:szCs w:val="26"/>
-          <w:lang w:val="vi-VN"/>
-        </w:rPr>
-      </w:pPr>
-      <w:r>
-        <w:rPr>
-          <w:rFonts w:ascii="Times New Roman" w:hAnsi="Times New Roman" w:cs="Times New Roman"/>
-          <w:b/>
-          <w:bCs/>
-          <w:sz w:val="26"/>
-          <w:szCs w:val="26"/>
+          <w:sz w:val="36"/>
+          <w:szCs w:val="36"/>
+          <w:lang w:val="vi-VN"/>
+        </w:rPr>
+      </w:pPr>
+      <w:r>
+        <w:rPr>
+          <w:rFonts w:ascii="Times New Roman" w:hAnsi="Times New Roman" w:cs="Times New Roman"/>
+          <w:b/>
+          <w:bCs/>
+          <w:sz w:val="36"/>
+          <w:szCs w:val="36"/>
           <w:lang w:val="vi-VN"/>
         </w:rPr>
         <w:t>CẤU TRÚC DỮ LIỆU VÀ GIẢI THUẬT</w:t>
@@ -287,9 +287,166 @@
     </w:p>
     <w:p>
       <w:pPr>
+        <w:rPr>
+          <w:rFonts w:ascii="Times New Roman" w:hAnsi="Times New Roman" w:cs="Times New Roman"/>
+          <w:lang w:val="vi-VN"/>
+        </w:rPr>
+      </w:pPr>
+    </w:p>
+    <w:p>
+      <w:pPr>
+        <w:rPr>
+          <w:rFonts w:ascii="Times New Roman" w:hAnsi="Times New Roman" w:cs="Times New Roman"/>
+          <w:sz w:val="26"/>
+          <w:szCs w:val="26"/>
+          <w:lang w:val="vi-VN"/>
+        </w:rPr>
+      </w:pPr>
+      <w:r>
+        <w:rPr>
+          <w:rFonts w:ascii="Times New Roman" w:hAnsi="Times New Roman" w:cs="Times New Roman"/>
+          <w:sz w:val="26"/>
+          <w:szCs w:val="26"/>
+          <w:lang w:val="vi-VN"/>
+        </w:rPr>
+        <w:t>Giảng viên hưỡng dẫn: TS. Hoàng Văn Thông</w:t>
+      </w:r>
+    </w:p>
+    <w:p>
+      <w:pPr>
+        <w:rPr>
+          <w:rFonts w:ascii="Times New Roman" w:hAnsi="Times New Roman" w:cs="Times New Roman"/>
+          <w:sz w:val="26"/>
+          <w:szCs w:val="26"/>
+          <w:lang w:val="vi-VN"/>
+        </w:rPr>
+      </w:pPr>
+      <w:r>
+        <w:rPr>
+          <w:rFonts w:ascii="Times New Roman" w:hAnsi="Times New Roman" w:cs="Times New Roman"/>
+          <w:sz w:val="26"/>
+          <w:szCs w:val="26"/>
+          <w:lang w:val="vi-VN"/>
+        </w:rPr>
+        <w:t>Sinh viên thực hiện: Lý Trần Vinh</w:t>
+      </w:r>
+    </w:p>
+    <w:p>
+      <w:pPr>
+        <w:rPr>
+          <w:rFonts w:ascii="Times New Roman" w:hAnsi="Times New Roman" w:cs="Times New Roman"/>
+          <w:sz w:val="26"/>
+          <w:szCs w:val="26"/>
+          <w:lang w:val="vi-VN"/>
+        </w:rPr>
+      </w:pPr>
+      <w:r>
+        <w:rPr>
+          <w:rFonts w:ascii="Times New Roman" w:hAnsi="Times New Roman" w:cs="Times New Roman"/>
+          <w:sz w:val="26"/>
+          <w:szCs w:val="26"/>
+          <w:lang w:val="vi-VN"/>
+        </w:rPr>
+        <w:t>Lớp: CNTT VA 1</w:t>
+      </w:r>
+    </w:p>
+    <w:p>
+      <w:pPr>
+        <w:rPr>
+          <w:rFonts w:ascii="Times New Roman" w:hAnsi="Times New Roman" w:cs="Times New Roman"/>
+          <w:sz w:val="26"/>
+          <w:szCs w:val="26"/>
+          <w:lang w:val="vi-VN"/>
+        </w:rPr>
+      </w:pPr>
+    </w:p>
+    <w:p>
+      <w:pPr>
+        <w:rPr>
+          <w:rFonts w:ascii="Times New Roman" w:hAnsi="Times New Roman" w:cs="Times New Roman"/>
+          <w:sz w:val="26"/>
+          <w:szCs w:val="26"/>
+          <w:lang w:val="vi-VN"/>
+        </w:rPr>
+      </w:pPr>
+    </w:p>
+    <w:p>
+      <w:pPr>
+        <w:rPr>
+          <w:rFonts w:ascii="Times New Roman" w:hAnsi="Times New Roman" w:cs="Times New Roman"/>
+          <w:sz w:val="26"/>
+          <w:szCs w:val="26"/>
+          <w:lang w:val="vi-VN"/>
+        </w:rPr>
+      </w:pPr>
+    </w:p>
+    <w:p>
+      <w:pPr>
+        <w:rPr>
+          <w:rFonts w:ascii="Times New Roman" w:hAnsi="Times New Roman" w:cs="Times New Roman"/>
+          <w:sz w:val="26"/>
+          <w:szCs w:val="26"/>
+          <w:lang w:val="vi-VN"/>
+        </w:rPr>
+      </w:pPr>
+    </w:p>
+    <w:p>
+      <w:pPr>
+        <w:rPr>
+          <w:rFonts w:ascii="Times New Roman" w:hAnsi="Times New Roman" w:cs="Times New Roman"/>
+          <w:sz w:val="26"/>
+          <w:szCs w:val="26"/>
+          <w:lang w:val="vi-VN"/>
+        </w:rPr>
+      </w:pPr>
+    </w:p>
+    <w:p>
+      <w:pPr>
+        <w:rPr>
+          <w:rFonts w:ascii="Times New Roman" w:hAnsi="Times New Roman" w:cs="Times New Roman"/>
+          <w:sz w:val="26"/>
+          <w:szCs w:val="26"/>
+          <w:lang w:val="vi-VN"/>
+        </w:rPr>
+      </w:pPr>
+    </w:p>
+    <w:p>
+      <w:pPr>
+        <w:rPr>
+          <w:rFonts w:ascii="Times New Roman" w:hAnsi="Times New Roman" w:cs="Times New Roman"/>
+          <w:sz w:val="26"/>
+          <w:szCs w:val="26"/>
+          <w:lang w:val="vi-VN"/>
+        </w:rPr>
+      </w:pPr>
+    </w:p>
+    <w:p>
+      <w:pPr>
+        <w:rPr>
+          <w:rFonts w:ascii="Times New Roman" w:hAnsi="Times New Roman" w:cs="Times New Roman"/>
+          <w:sz w:val="26"/>
+          <w:szCs w:val="26"/>
+          <w:lang w:val="vi-VN"/>
+        </w:rPr>
+      </w:pPr>
+    </w:p>
+    <w:p>
+      <w:pPr>
+        <w:rPr>
+          <w:rFonts w:ascii="Times New Roman" w:hAnsi="Times New Roman" w:cs="Times New Roman"/>
+          <w:sz w:val="26"/>
+          <w:szCs w:val="26"/>
+          <w:lang w:val="vi-VN"/>
+        </w:rPr>
+      </w:pPr>
+    </w:p>
+    <w:p>
+      <w:pPr>
         <w:jc w:val="center"/>
         <w:rPr>
           <w:rFonts w:ascii="Times New Roman" w:hAnsi="Times New Roman" w:cs="Times New Roman"/>
+          <w:sz w:val="26"/>
+          <w:szCs w:val="26"/>
           <w:lang w:val="vi-VN"/>
         </w:rPr>
       </w:pPr>
@@ -299,6 +456,8 @@
         <w:jc w:val="center"/>
         <w:rPr>
           <w:rFonts w:ascii="Times New Roman" w:hAnsi="Times New Roman" w:cs="Times New Roman"/>
+          <w:sz w:val="26"/>
+          <w:szCs w:val="26"/>
           <w:lang w:val="vi-VN"/>
         </w:rPr>
       </w:pPr>
@@ -308,151 +467,6 @@
         <w:jc w:val="center"/>
         <w:rPr>
           <w:rFonts w:ascii="Times New Roman" w:hAnsi="Times New Roman" w:cs="Times New Roman"/>
-          <w:lang w:val="vi-VN"/>
-        </w:rPr>
-      </w:pPr>
-    </w:p>
-    <w:p>
-      <w:pPr>
-        <w:rPr>
-          <w:rFonts w:ascii="Times New Roman" w:hAnsi="Times New Roman" w:cs="Times New Roman"/>
-          <w:sz w:val="26"/>
-          <w:szCs w:val="26"/>
-          <w:lang w:val="vi-VN"/>
-        </w:rPr>
-      </w:pPr>
-      <w:r>
-        <w:rPr>
-          <w:rFonts w:ascii="Times New Roman" w:hAnsi="Times New Roman" w:cs="Times New Roman"/>
-          <w:sz w:val="26"/>
-          <w:szCs w:val="26"/>
-          <w:lang w:val="vi-VN"/>
-        </w:rPr>
-        <w:t>Giảng viên hưỡng dẫn: TS. Hoàng Văn Thông</w:t>
-      </w:r>
-    </w:p>
-    <w:p>
-      <w:pPr>
-        <w:rPr>
-          <w:rFonts w:ascii="Times New Roman" w:hAnsi="Times New Roman" w:cs="Times New Roman"/>
-          <w:sz w:val="26"/>
-          <w:szCs w:val="26"/>
-          <w:lang w:val="vi-VN"/>
-        </w:rPr>
-      </w:pPr>
-      <w:r>
-        <w:rPr>
-          <w:rFonts w:ascii="Times New Roman" w:hAnsi="Times New Roman" w:cs="Times New Roman"/>
-          <w:sz w:val="26"/>
-          <w:szCs w:val="26"/>
-          <w:lang w:val="vi-VN"/>
-        </w:rPr>
-        <w:t>Sinh viên thực hiện: Lý Trần Vinh</w:t>
-      </w:r>
-    </w:p>
-    <w:p>
-      <w:pPr>
-        <w:rPr>
-          <w:rFonts w:ascii="Times New Roman" w:hAnsi="Times New Roman" w:cs="Times New Roman"/>
-          <w:sz w:val="26"/>
-          <w:szCs w:val="26"/>
-          <w:lang w:val="vi-VN"/>
-        </w:rPr>
-      </w:pPr>
-      <w:r>
-        <w:rPr>
-          <w:rFonts w:ascii="Times New Roman" w:hAnsi="Times New Roman" w:cs="Times New Roman"/>
-          <w:sz w:val="26"/>
-          <w:szCs w:val="26"/>
-          <w:lang w:val="vi-VN"/>
-        </w:rPr>
-        <w:t>Lớp: CNTT VA 1</w:t>
-      </w:r>
-    </w:p>
-    <w:p>
-      <w:pPr>
-        <w:rPr>
-          <w:rFonts w:ascii="Times New Roman" w:hAnsi="Times New Roman" w:cs="Times New Roman"/>
-          <w:sz w:val="26"/>
-          <w:szCs w:val="26"/>
-          <w:lang w:val="vi-VN"/>
-        </w:rPr>
-      </w:pPr>
-    </w:p>
-    <w:p>
-      <w:pPr>
-        <w:rPr>
-          <w:rFonts w:ascii="Times New Roman" w:hAnsi="Times New Roman" w:cs="Times New Roman"/>
-          <w:sz w:val="26"/>
-          <w:szCs w:val="26"/>
-          <w:lang w:val="vi-VN"/>
-        </w:rPr>
-      </w:pPr>
-    </w:p>
-    <w:p>
-      <w:pPr>
-        <w:rPr>
-          <w:rFonts w:ascii="Times New Roman" w:hAnsi="Times New Roman" w:cs="Times New Roman"/>
-          <w:sz w:val="26"/>
-          <w:szCs w:val="26"/>
-          <w:lang w:val="vi-VN"/>
-        </w:rPr>
-      </w:pPr>
-    </w:p>
-    <w:p>
-      <w:pPr>
-        <w:rPr>
-          <w:rFonts w:ascii="Times New Roman" w:hAnsi="Times New Roman" w:cs="Times New Roman"/>
-          <w:sz w:val="26"/>
-          <w:szCs w:val="26"/>
-          <w:lang w:val="vi-VN"/>
-        </w:rPr>
-      </w:pPr>
-    </w:p>
-    <w:p>
-      <w:pPr>
-        <w:rPr>
-          <w:rFonts w:ascii="Times New Roman" w:hAnsi="Times New Roman" w:cs="Times New Roman"/>
-          <w:sz w:val="26"/>
-          <w:szCs w:val="26"/>
-          <w:lang w:val="vi-VN"/>
-        </w:rPr>
-      </w:pPr>
-    </w:p>
-    <w:p>
-      <w:pPr>
-        <w:rPr>
-          <w:rFonts w:ascii="Times New Roman" w:hAnsi="Times New Roman" w:cs="Times New Roman"/>
-          <w:sz w:val="26"/>
-          <w:szCs w:val="26"/>
-          <w:lang w:val="vi-VN"/>
-        </w:rPr>
-      </w:pPr>
-    </w:p>
-    <w:p>
-      <w:pPr>
-        <w:rPr>
-          <w:rFonts w:ascii="Times New Roman" w:hAnsi="Times New Roman" w:cs="Times New Roman"/>
-          <w:sz w:val="26"/>
-          <w:szCs w:val="26"/>
-          <w:lang w:val="vi-VN"/>
-        </w:rPr>
-      </w:pPr>
-    </w:p>
-    <w:p>
-      <w:pPr>
-        <w:rPr>
-          <w:rFonts w:ascii="Times New Roman" w:hAnsi="Times New Roman" w:cs="Times New Roman"/>
-          <w:sz w:val="26"/>
-          <w:szCs w:val="26"/>
-          <w:lang w:val="vi-VN"/>
-        </w:rPr>
-      </w:pPr>
-    </w:p>
-    <w:p>
-      <w:pPr>
-        <w:rPr>
-          <w:rFonts w:ascii="Times New Roman" w:hAnsi="Times New Roman" w:cs="Times New Roman"/>
           <w:sz w:val="26"/>
           <w:szCs w:val="26"/>
           <w:lang w:val="vi-VN"/>
@@ -508,39 +522,6 @@
         <w:jc w:val="center"/>
         <w:rPr>
           <w:rFonts w:ascii="Times New Roman" w:hAnsi="Times New Roman" w:cs="Times New Roman"/>
-          <w:sz w:val="26"/>
-          <w:szCs w:val="26"/>
-          <w:lang w:val="vi-VN"/>
-        </w:rPr>
-      </w:pPr>
-    </w:p>
-    <w:p>
-      <w:pPr>
-        <w:jc w:val="center"/>
-        <w:rPr>
-          <w:rFonts w:ascii="Times New Roman" w:hAnsi="Times New Roman" w:cs="Times New Roman"/>
-          <w:sz w:val="26"/>
-          <w:szCs w:val="26"/>
-          <w:lang w:val="vi-VN"/>
-        </w:rPr>
-      </w:pPr>
-    </w:p>
-    <w:p>
-      <w:pPr>
-        <w:jc w:val="center"/>
-        <w:rPr>
-          <w:rFonts w:ascii="Times New Roman" w:hAnsi="Times New Roman" w:cs="Times New Roman"/>
-          <w:sz w:val="26"/>
-          <w:szCs w:val="26"/>
-          <w:lang w:val="vi-VN"/>
-        </w:rPr>
-      </w:pPr>
-    </w:p>
-    <w:p>
-      <w:pPr>
-        <w:jc w:val="center"/>
-        <w:rPr>
-          <w:rFonts w:ascii="Times New Roman" w:hAnsi="Times New Roman" w:cs="Times New Roman"/>
           <w:b/>
           <w:bCs/>
           <w:sz w:val="26"/>
@@ -571,16 +552,88 @@
           <w:lang w:val="vi-VN"/>
         </w:rPr>
       </w:pPr>
-      <w:r>
-        <w:rPr>
-          <w:rFonts w:ascii="Times New Roman" w:hAnsi="Times New Roman" w:cs="Times New Roman"/>
-          <w:b/>
-          <w:bCs/>
-          <w:sz w:val="26"/>
-          <w:szCs w:val="26"/>
-          <w:lang w:val="vi-VN"/>
+      <w:proofErr w:type="spellStart"/>
+      <w:r>
+        <w:rPr>
+          <w:rFonts w:ascii="Times New Roman" w:hAnsi="Times New Roman" w:cs="Times New Roman"/>
+          <w:b/>
+          <w:bCs/>
+          <w:sz w:val="26"/>
+          <w:szCs w:val="26"/>
+          <w:lang w:val="en-US"/>
         </w:rPr>
         <w:lastRenderedPageBreak/>
+        <w:t>Mục</w:t>
+      </w:r>
+      <w:proofErr w:type="spellEnd"/>
+      <w:r>
+        <w:rPr>
+          <w:rFonts w:ascii="Times New Roman" w:hAnsi="Times New Roman" w:cs="Times New Roman"/>
+          <w:b/>
+          <w:bCs/>
+          <w:sz w:val="26"/>
+          <w:szCs w:val="26"/>
+          <w:lang w:val="vi-VN"/>
+        </w:rPr>
+        <w:t xml:space="preserve"> lục</w:t>
+      </w:r>
+    </w:p>
+    <w:p>
+      <w:pPr>
+        <w:rPr>
+          <w:rFonts w:ascii="Times New Roman" w:hAnsi="Times New Roman" w:cs="Times New Roman"/>
+          <w:b/>
+          <w:bCs/>
+          <w:sz w:val="26"/>
+          <w:szCs w:val="26"/>
+          <w:lang w:val="vi-VN"/>
+        </w:rPr>
+      </w:pPr>
+    </w:p>
+    <w:p>
+      <w:pPr>
+        <w:rPr>
+          <w:rFonts w:ascii="Times New Roman" w:hAnsi="Times New Roman" w:cs="Times New Roman"/>
+          <w:b/>
+          <w:bCs/>
+          <w:sz w:val="26"/>
+          <w:szCs w:val="26"/>
+          <w:lang w:val="vi-VN"/>
+        </w:rPr>
+      </w:pPr>
+    </w:p>
+    <w:p>
+      <w:pPr>
+        <w:rPr>
+          <w:rFonts w:ascii="Times New Roman" w:hAnsi="Times New Roman" w:cs="Times New Roman"/>
+          <w:b/>
+          <w:bCs/>
+          <w:sz w:val="26"/>
+          <w:szCs w:val="26"/>
+          <w:lang w:val="vi-VN"/>
+        </w:rPr>
+      </w:pPr>
+    </w:p>
+    <w:p>
+      <w:pPr>
+        <w:rPr>
+          <w:rFonts w:ascii="Times New Roman" w:hAnsi="Times New Roman" w:cs="Times New Roman"/>
+          <w:b/>
+          <w:bCs/>
+          <w:sz w:val="26"/>
+          <w:szCs w:val="26"/>
+          <w:lang w:val="vi-VN"/>
+        </w:rPr>
+      </w:pPr>
+      <w:r>
+        <w:rPr>
+          <w:rFonts w:ascii="Times New Roman" w:hAnsi="Times New Roman" w:cs="Times New Roman"/>
+          <w:b/>
+          <w:bCs/>
+          <w:sz w:val="26"/>
+          <w:szCs w:val="26"/>
+          <w:lang w:val="vi-VN"/>
+        </w:rPr>
         <w:t>Bài 1 (Bài số 6 trong danh sách bài tập)</w:t>
       </w:r>
     </w:p>
@@ -845,10 +898,1120 @@
           <w:lang w:val="vi-VN"/>
         </w:rPr>
       </w:pPr>
-    </w:p>
-    <w:p>
-      <w:pPr>
-        <w:pStyle w:val="ListParagraph"/>
+      <w:r>
+        <w:rPr>
+          <w:rFonts w:ascii="Times New Roman" w:hAnsi="Times New Roman" w:cs="Times New Roman"/>
+          <w:b/>
+          <w:bCs/>
+          <w:sz w:val="26"/>
+          <w:szCs w:val="26"/>
+          <w:lang w:val="vi-VN"/>
+        </w:rPr>
+        <w:t>- Phân tích đề thực hiện yêu cầu, từ đó ta xác định và xây dụng các hàm , chức năng, lớp, thuộc tính:</w:t>
+      </w:r>
+    </w:p>
+    <w:p>
+      <w:pPr>
+        <w:pStyle w:val="ListParagraph"/>
+        <w:rPr>
+          <w:rFonts w:ascii="Times New Roman" w:hAnsi="Times New Roman" w:cs="Times New Roman"/>
+          <w:b/>
+          <w:bCs/>
+          <w:sz w:val="26"/>
+          <w:szCs w:val="26"/>
+          <w:lang w:val="vi-VN"/>
+        </w:rPr>
+      </w:pPr>
+    </w:p>
+    <w:p>
+      <w:pPr>
+        <w:pStyle w:val="ListParagraph"/>
+        <w:rPr>
+          <w:rFonts w:ascii="Times New Roman" w:hAnsi="Times New Roman" w:cs="Times New Roman"/>
+          <w:b/>
+          <w:bCs/>
+          <w:sz w:val="26"/>
+          <w:szCs w:val="26"/>
+          <w:lang w:val="vi-VN"/>
+        </w:rPr>
+      </w:pPr>
+      <w:r>
+        <w:rPr>
+          <w:rFonts w:ascii="Times New Roman" w:hAnsi="Times New Roman" w:cs="Times New Roman"/>
+          <w:b/>
+          <w:bCs/>
+          <w:sz w:val="26"/>
+          <w:szCs w:val="26"/>
+          <w:lang w:val="vi-VN"/>
+        </w:rPr>
+        <w:t xml:space="preserve">1.2.1. </w:t>
+      </w:r>
+      <w:r>
+        <w:rPr>
+          <w:rFonts w:ascii="Times New Roman" w:hAnsi="Times New Roman" w:cs="Times New Roman"/>
+          <w:b/>
+          <w:bCs/>
+          <w:sz w:val="26"/>
+          <w:szCs w:val="26"/>
+          <w:lang w:val="vi-VN"/>
+        </w:rPr>
+        <w:t xml:space="preserve">Lớp </w:t>
+      </w:r>
+      <w:r>
+        <w:rPr>
+          <w:rFonts w:ascii="Times New Roman" w:hAnsi="Times New Roman" w:cs="Times New Roman"/>
+          <w:b/>
+          <w:bCs/>
+          <w:i/>
+          <w:iCs/>
+          <w:color w:val="FF0000"/>
+          <w:sz w:val="26"/>
+          <w:szCs w:val="26"/>
+          <w:lang w:val="vi-VN"/>
+        </w:rPr>
+        <w:t>node</w:t>
+      </w:r>
+      <w:r>
+        <w:rPr>
+          <w:rFonts w:ascii="Times New Roman" w:hAnsi="Times New Roman" w:cs="Times New Roman"/>
+          <w:b/>
+          <w:bCs/>
+          <w:i/>
+          <w:iCs/>
+          <w:color w:val="FF0000"/>
+          <w:sz w:val="26"/>
+          <w:szCs w:val="26"/>
+          <w:lang w:val="vi-VN"/>
+        </w:rPr>
+        <w:t>:</w:t>
+      </w:r>
+    </w:p>
+    <w:p>
+      <w:pPr>
+        <w:pStyle w:val="ListParagraph"/>
+        <w:rPr>
+          <w:rFonts w:ascii="Times New Roman" w:hAnsi="Times New Roman" w:cs="Times New Roman"/>
+          <w:b/>
+          <w:bCs/>
+          <w:sz w:val="26"/>
+          <w:szCs w:val="26"/>
+          <w:lang w:val="vi-VN"/>
+        </w:rPr>
+      </w:pPr>
+      <w:r>
+        <w:rPr>
+          <w:rFonts w:ascii="Times New Roman" w:hAnsi="Times New Roman" w:cs="Times New Roman"/>
+          <w:b/>
+          <w:bCs/>
+          <w:sz w:val="26"/>
+          <w:szCs w:val="26"/>
+          <w:lang w:val="vi-VN"/>
+        </w:rPr>
+        <w:t xml:space="preserve">   - Biến</w:t>
+      </w:r>
+      <w:r>
+        <w:rPr>
+          <w:rFonts w:ascii="Times New Roman" w:hAnsi="Times New Roman" w:cs="Times New Roman"/>
+          <w:b/>
+          <w:bCs/>
+          <w:sz w:val="26"/>
+          <w:szCs w:val="26"/>
+          <w:lang w:val="vi-VN"/>
+        </w:rPr>
+        <w:t>:</w:t>
+      </w:r>
+    </w:p>
+    <w:p>
+      <w:pPr>
+        <w:pStyle w:val="ListParagraph"/>
+        <w:rPr>
+          <w:rFonts w:ascii="Times New Roman" w:hAnsi="Times New Roman" w:cs="Times New Roman"/>
+          <w:b/>
+          <w:bCs/>
+          <w:sz w:val="26"/>
+          <w:szCs w:val="26"/>
+          <w:lang w:val="vi-VN"/>
+        </w:rPr>
+      </w:pPr>
+      <w:r>
+        <w:rPr>
+          <w:rFonts w:ascii="Times New Roman" w:hAnsi="Times New Roman" w:cs="Times New Roman"/>
+          <w:b/>
+          <w:bCs/>
+          <w:sz w:val="26"/>
+          <w:szCs w:val="26"/>
+          <w:lang w:val="vi-VN"/>
+        </w:rPr>
+        <w:t xml:space="preserve">     - `E`: Lưu trữ từ tiếng Anh.</w:t>
+      </w:r>
+    </w:p>
+    <w:p>
+      <w:pPr>
+        <w:pStyle w:val="ListParagraph"/>
+        <w:rPr>
+          <w:rFonts w:ascii="Times New Roman" w:hAnsi="Times New Roman" w:cs="Times New Roman"/>
+          <w:b/>
+          <w:bCs/>
+          <w:sz w:val="26"/>
+          <w:szCs w:val="26"/>
+          <w:lang w:val="vi-VN"/>
+        </w:rPr>
+      </w:pPr>
+      <w:r>
+        <w:rPr>
+          <w:rFonts w:ascii="Times New Roman" w:hAnsi="Times New Roman" w:cs="Times New Roman"/>
+          <w:b/>
+          <w:bCs/>
+          <w:sz w:val="26"/>
+          <w:szCs w:val="26"/>
+          <w:lang w:val="vi-VN"/>
+        </w:rPr>
+        <w:t xml:space="preserve">     - `V`: Lưu trữ nghĩa tiếng Việt.</w:t>
+      </w:r>
+    </w:p>
+    <w:p>
+      <w:pPr>
+        <w:pStyle w:val="ListParagraph"/>
+        <w:rPr>
+          <w:rFonts w:ascii="Times New Roman" w:hAnsi="Times New Roman" w:cs="Times New Roman"/>
+          <w:b/>
+          <w:bCs/>
+          <w:sz w:val="26"/>
+          <w:szCs w:val="26"/>
+          <w:lang w:val="vi-VN"/>
+        </w:rPr>
+      </w:pPr>
+      <w:r>
+        <w:rPr>
+          <w:rFonts w:ascii="Times New Roman" w:hAnsi="Times New Roman" w:cs="Times New Roman"/>
+          <w:b/>
+          <w:bCs/>
+          <w:sz w:val="26"/>
+          <w:szCs w:val="26"/>
+          <w:lang w:val="vi-VN"/>
+        </w:rPr>
+        <w:t xml:space="preserve">     - `left`, `right`: Con trỏ trỏ đến nút con bên trái và bên phải.</w:t>
+      </w:r>
+    </w:p>
+    <w:p>
+      <w:pPr>
+        <w:pStyle w:val="ListParagraph"/>
+        <w:rPr>
+          <w:rFonts w:ascii="Times New Roman" w:hAnsi="Times New Roman" w:cs="Times New Roman"/>
+          <w:b/>
+          <w:bCs/>
+          <w:sz w:val="26"/>
+          <w:szCs w:val="26"/>
+          <w:lang w:val="vi-VN"/>
+        </w:rPr>
+      </w:pPr>
+    </w:p>
+    <w:p>
+      <w:pPr>
+        <w:pStyle w:val="ListParagraph"/>
+        <w:rPr>
+          <w:rFonts w:ascii="Times New Roman" w:hAnsi="Times New Roman" w:cs="Times New Roman"/>
+          <w:b/>
+          <w:bCs/>
+          <w:sz w:val="26"/>
+          <w:szCs w:val="26"/>
+          <w:lang w:val="vi-VN"/>
+        </w:rPr>
+      </w:pPr>
+      <w:r>
+        <w:rPr>
+          <w:rFonts w:ascii="Times New Roman" w:hAnsi="Times New Roman" w:cs="Times New Roman"/>
+          <w:b/>
+          <w:bCs/>
+          <w:sz w:val="26"/>
+          <w:szCs w:val="26"/>
+          <w:lang w:val="vi-VN"/>
+        </w:rPr>
+        <w:t xml:space="preserve">   - Hàm:</w:t>
+      </w:r>
+    </w:p>
+    <w:p>
+      <w:pPr>
+        <w:pStyle w:val="ListParagraph"/>
+        <w:rPr>
+          <w:rFonts w:ascii="Times New Roman" w:hAnsi="Times New Roman" w:cs="Times New Roman"/>
+          <w:b/>
+          <w:bCs/>
+          <w:sz w:val="26"/>
+          <w:szCs w:val="26"/>
+          <w:lang w:val="vi-VN"/>
+        </w:rPr>
+      </w:pPr>
+      <w:r>
+        <w:rPr>
+          <w:rFonts w:ascii="Times New Roman" w:hAnsi="Times New Roman" w:cs="Times New Roman"/>
+          <w:b/>
+          <w:bCs/>
+          <w:sz w:val="26"/>
+          <w:szCs w:val="26"/>
+          <w:lang w:val="vi-VN"/>
+        </w:rPr>
+        <w:t xml:space="preserve">     - node(string E, string V): Hàm khởi tạo một nút với giá trị cho từ tiếng Anh và nghĩa tiếng Việt.</w:t>
+      </w:r>
+    </w:p>
+    <w:p>
+      <w:pPr>
+        <w:pStyle w:val="ListParagraph"/>
+        <w:rPr>
+          <w:rFonts w:ascii="Times New Roman" w:hAnsi="Times New Roman" w:cs="Times New Roman"/>
+          <w:b/>
+          <w:bCs/>
+          <w:sz w:val="26"/>
+          <w:szCs w:val="26"/>
+          <w:lang w:val="vi-VN"/>
+        </w:rPr>
+      </w:pPr>
+    </w:p>
+    <w:p>
+      <w:pPr>
+        <w:pStyle w:val="ListParagraph"/>
+        <w:rPr>
+          <w:rFonts w:ascii="Times New Roman" w:hAnsi="Times New Roman" w:cs="Times New Roman"/>
+          <w:b/>
+          <w:bCs/>
+          <w:sz w:val="26"/>
+          <w:szCs w:val="26"/>
+          <w:lang w:val="vi-VN"/>
+        </w:rPr>
+      </w:pPr>
+      <w:r>
+        <w:rPr>
+          <w:rFonts w:ascii="Times New Roman" w:hAnsi="Times New Roman" w:cs="Times New Roman"/>
+          <w:b/>
+          <w:bCs/>
+          <w:sz w:val="26"/>
+          <w:szCs w:val="26"/>
+          <w:lang w:val="vi-VN"/>
+        </w:rPr>
+        <w:t>1.</w:t>
+      </w:r>
+      <w:r>
+        <w:rPr>
+          <w:rFonts w:ascii="Times New Roman" w:hAnsi="Times New Roman" w:cs="Times New Roman"/>
+          <w:b/>
+          <w:bCs/>
+          <w:sz w:val="26"/>
+          <w:szCs w:val="26"/>
+          <w:lang w:val="vi-VN"/>
+        </w:rPr>
+        <w:t>2.</w:t>
+      </w:r>
+      <w:r>
+        <w:rPr>
+          <w:rFonts w:ascii="Times New Roman" w:hAnsi="Times New Roman" w:cs="Times New Roman"/>
+          <w:b/>
+          <w:bCs/>
+          <w:sz w:val="26"/>
+          <w:szCs w:val="26"/>
+          <w:lang w:val="vi-VN"/>
+        </w:rPr>
+        <w:t>2.</w:t>
+      </w:r>
+      <w:r>
+        <w:rPr>
+          <w:rFonts w:ascii="Times New Roman" w:hAnsi="Times New Roman" w:cs="Times New Roman"/>
+          <w:b/>
+          <w:bCs/>
+          <w:sz w:val="26"/>
+          <w:szCs w:val="26"/>
+          <w:lang w:val="vi-VN"/>
+        </w:rPr>
+        <w:t xml:space="preserve"> Lớp </w:t>
+      </w:r>
+      <w:r>
+        <w:rPr>
+          <w:rFonts w:ascii="Times New Roman" w:hAnsi="Times New Roman" w:cs="Times New Roman"/>
+          <w:b/>
+          <w:bCs/>
+          <w:color w:val="FF0000"/>
+          <w:sz w:val="26"/>
+          <w:szCs w:val="26"/>
+          <w:lang w:val="vi-VN"/>
+        </w:rPr>
+        <w:t>Dictionary</w:t>
+      </w:r>
+      <w:r>
+        <w:rPr>
+          <w:rFonts w:ascii="Times New Roman" w:hAnsi="Times New Roman" w:cs="Times New Roman"/>
+          <w:b/>
+          <w:bCs/>
+          <w:sz w:val="26"/>
+          <w:szCs w:val="26"/>
+          <w:lang w:val="vi-VN"/>
+        </w:rPr>
+        <w:t>:</w:t>
+      </w:r>
+    </w:p>
+    <w:p>
+      <w:pPr>
+        <w:pStyle w:val="ListParagraph"/>
+        <w:rPr>
+          <w:rFonts w:ascii="Times New Roman" w:hAnsi="Times New Roman" w:cs="Times New Roman"/>
+          <w:b/>
+          <w:bCs/>
+          <w:sz w:val="26"/>
+          <w:szCs w:val="26"/>
+          <w:lang w:val="vi-VN"/>
+        </w:rPr>
+      </w:pPr>
+      <w:r>
+        <w:rPr>
+          <w:rFonts w:ascii="Times New Roman" w:hAnsi="Times New Roman" w:cs="Times New Roman"/>
+          <w:b/>
+          <w:bCs/>
+          <w:sz w:val="26"/>
+          <w:szCs w:val="26"/>
+          <w:lang w:val="vi-VN"/>
+        </w:rPr>
+        <w:t xml:space="preserve">   </w:t>
+      </w:r>
+      <w:r>
+        <w:rPr>
+          <w:rFonts w:ascii="Times New Roman" w:hAnsi="Times New Roman" w:cs="Times New Roman"/>
+          <w:b/>
+          <w:bCs/>
+          <w:sz w:val="26"/>
+          <w:szCs w:val="26"/>
+          <w:lang w:val="vi-VN"/>
+        </w:rPr>
+        <w:t>- Phương thức:</w:t>
+      </w:r>
+    </w:p>
+    <w:p>
+      <w:pPr>
+        <w:pStyle w:val="ListParagraph"/>
+        <w:rPr>
+          <w:rFonts w:ascii="Times New Roman" w:hAnsi="Times New Roman" w:cs="Times New Roman"/>
+          <w:b/>
+          <w:bCs/>
+          <w:sz w:val="26"/>
+          <w:szCs w:val="26"/>
+          <w:lang w:val="vi-VN"/>
+        </w:rPr>
+      </w:pPr>
+      <w:r>
+        <w:rPr>
+          <w:rFonts w:ascii="Times New Roman" w:hAnsi="Times New Roman" w:cs="Times New Roman"/>
+          <w:b/>
+          <w:bCs/>
+          <w:sz w:val="26"/>
+          <w:szCs w:val="26"/>
+          <w:lang w:val="vi-VN"/>
+        </w:rPr>
+        <w:t xml:space="preserve">     - `add`: Thêm một từ mới vào cây nhị phân.</w:t>
+      </w:r>
+    </w:p>
+    <w:p>
+      <w:pPr>
+        <w:pStyle w:val="ListParagraph"/>
+        <w:rPr>
+          <w:rFonts w:ascii="Times New Roman" w:hAnsi="Times New Roman" w:cs="Times New Roman"/>
+          <w:b/>
+          <w:bCs/>
+          <w:sz w:val="26"/>
+          <w:szCs w:val="26"/>
+          <w:lang w:val="vi-VN"/>
+        </w:rPr>
+      </w:pPr>
+      <w:r>
+        <w:rPr>
+          <w:rFonts w:ascii="Times New Roman" w:hAnsi="Times New Roman" w:cs="Times New Roman"/>
+          <w:b/>
+          <w:bCs/>
+          <w:sz w:val="26"/>
+          <w:szCs w:val="26"/>
+          <w:lang w:val="vi-VN"/>
+        </w:rPr>
+        <w:t xml:space="preserve">     - `minVal`: Tìm giá trị nhỏ nhất trong cây (thường được sử dụng trong trường hợp xoá nút có hai con).</w:t>
+      </w:r>
+    </w:p>
+    <w:p>
+      <w:pPr>
+        <w:pStyle w:val="ListParagraph"/>
+        <w:rPr>
+          <w:rFonts w:ascii="Times New Roman" w:hAnsi="Times New Roman" w:cs="Times New Roman"/>
+          <w:b/>
+          <w:bCs/>
+          <w:sz w:val="26"/>
+          <w:szCs w:val="26"/>
+          <w:lang w:val="vi-VN"/>
+        </w:rPr>
+      </w:pPr>
+      <w:r>
+        <w:rPr>
+          <w:rFonts w:ascii="Times New Roman" w:hAnsi="Times New Roman" w:cs="Times New Roman"/>
+          <w:b/>
+          <w:bCs/>
+          <w:sz w:val="26"/>
+          <w:szCs w:val="26"/>
+          <w:lang w:val="vi-VN"/>
+        </w:rPr>
+        <w:t xml:space="preserve">     - `del`: Xoá một từ từ cây nhị phân.</w:t>
+      </w:r>
+    </w:p>
+    <w:p>
+      <w:pPr>
+        <w:pStyle w:val="ListParagraph"/>
+        <w:rPr>
+          <w:rFonts w:ascii="Times New Roman" w:hAnsi="Times New Roman" w:cs="Times New Roman"/>
+          <w:b/>
+          <w:bCs/>
+          <w:sz w:val="26"/>
+          <w:szCs w:val="26"/>
+          <w:lang w:val="vi-VN"/>
+        </w:rPr>
+      </w:pPr>
+      <w:r>
+        <w:rPr>
+          <w:rFonts w:ascii="Times New Roman" w:hAnsi="Times New Roman" w:cs="Times New Roman"/>
+          <w:b/>
+          <w:bCs/>
+          <w:sz w:val="26"/>
+          <w:szCs w:val="26"/>
+          <w:lang w:val="vi-VN"/>
+        </w:rPr>
+        <w:t xml:space="preserve">     - `find`: Tìm một từ trong cây nhị phân.</w:t>
+      </w:r>
+    </w:p>
+    <w:p>
+      <w:pPr>
+        <w:pStyle w:val="ListParagraph"/>
+        <w:rPr>
+          <w:rFonts w:ascii="Times New Roman" w:hAnsi="Times New Roman" w:cs="Times New Roman"/>
+          <w:b/>
+          <w:bCs/>
+          <w:sz w:val="26"/>
+          <w:szCs w:val="26"/>
+          <w:lang w:val="vi-VN"/>
+        </w:rPr>
+      </w:pPr>
+      <w:r>
+        <w:rPr>
+          <w:rFonts w:ascii="Times New Roman" w:hAnsi="Times New Roman" w:cs="Times New Roman"/>
+          <w:b/>
+          <w:bCs/>
+          <w:sz w:val="26"/>
+          <w:szCs w:val="26"/>
+          <w:lang w:val="vi-VN"/>
+        </w:rPr>
+        <w:t xml:space="preserve">     - `updataVoc`: Cập nhật nghĩa của một từ trong cây hoặc thêm mới nếu từ không tồn tại.</w:t>
+      </w:r>
+    </w:p>
+    <w:p>
+      <w:pPr>
+        <w:pStyle w:val="ListParagraph"/>
+        <w:rPr>
+          <w:rFonts w:ascii="Times New Roman" w:hAnsi="Times New Roman" w:cs="Times New Roman"/>
+          <w:b/>
+          <w:bCs/>
+          <w:sz w:val="26"/>
+          <w:szCs w:val="26"/>
+          <w:lang w:val="vi-VN"/>
+        </w:rPr>
+      </w:pPr>
+      <w:r>
+        <w:rPr>
+          <w:rFonts w:ascii="Times New Roman" w:hAnsi="Times New Roman" w:cs="Times New Roman"/>
+          <w:b/>
+          <w:bCs/>
+          <w:sz w:val="26"/>
+          <w:szCs w:val="26"/>
+          <w:lang w:val="vi-VN"/>
+        </w:rPr>
+        <w:t xml:space="preserve">     - `readFile`: Đọc dữ liệu từ file để xây dựng cây nhị phân.</w:t>
+      </w:r>
+    </w:p>
+    <w:p>
+      <w:pPr>
+        <w:pStyle w:val="ListParagraph"/>
+        <w:rPr>
+          <w:rFonts w:ascii="Times New Roman" w:hAnsi="Times New Roman" w:cs="Times New Roman"/>
+          <w:b/>
+          <w:bCs/>
+          <w:sz w:val="26"/>
+          <w:szCs w:val="26"/>
+          <w:lang w:val="vi-VN"/>
+        </w:rPr>
+      </w:pPr>
+      <w:r>
+        <w:rPr>
+          <w:rFonts w:ascii="Times New Roman" w:hAnsi="Times New Roman" w:cs="Times New Roman"/>
+          <w:b/>
+          <w:bCs/>
+          <w:sz w:val="26"/>
+          <w:szCs w:val="26"/>
+          <w:lang w:val="vi-VN"/>
+        </w:rPr>
+        <w:t xml:space="preserve">     - `solveWriteFile`: Hàm hỗ trợ duyệt cây và ghi dữ liệu vào file.</w:t>
+      </w:r>
+    </w:p>
+    <w:p>
+      <w:pPr>
+        <w:pStyle w:val="ListParagraph"/>
+        <w:rPr>
+          <w:rFonts w:ascii="Times New Roman" w:hAnsi="Times New Roman" w:cs="Times New Roman"/>
+          <w:b/>
+          <w:bCs/>
+          <w:sz w:val="26"/>
+          <w:szCs w:val="26"/>
+          <w:lang w:val="vi-VN"/>
+        </w:rPr>
+      </w:pPr>
+      <w:r>
+        <w:rPr>
+          <w:rFonts w:ascii="Times New Roman" w:hAnsi="Times New Roman" w:cs="Times New Roman"/>
+          <w:b/>
+          <w:bCs/>
+          <w:sz w:val="26"/>
+          <w:szCs w:val="26"/>
+          <w:lang w:val="vi-VN"/>
+        </w:rPr>
+        <w:t xml:space="preserve">     - `writeFile`: Ghi dữ liệu của cây nhị phân vào file.</w:t>
+      </w:r>
+    </w:p>
+    <w:p>
+      <w:pPr>
+        <w:pStyle w:val="ListParagraph"/>
+        <w:rPr>
+          <w:rFonts w:ascii="Times New Roman" w:hAnsi="Times New Roman" w:cs="Times New Roman"/>
+          <w:b/>
+          <w:bCs/>
+          <w:sz w:val="26"/>
+          <w:szCs w:val="26"/>
+          <w:lang w:val="vi-VN"/>
+        </w:rPr>
+      </w:pPr>
+      <w:r>
+        <w:rPr>
+          <w:rFonts w:ascii="Times New Roman" w:hAnsi="Times New Roman" w:cs="Times New Roman"/>
+          <w:b/>
+          <w:bCs/>
+          <w:sz w:val="26"/>
+          <w:szCs w:val="26"/>
+          <w:lang w:val="vi-VN"/>
+        </w:rPr>
+        <w:t xml:space="preserve">  </w:t>
+      </w:r>
+    </w:p>
+    <w:p>
+      <w:pPr>
+        <w:pStyle w:val="ListParagraph"/>
+        <w:rPr>
+          <w:rFonts w:ascii="Times New Roman" w:hAnsi="Times New Roman" w:cs="Times New Roman"/>
+          <w:b/>
+          <w:bCs/>
+          <w:sz w:val="26"/>
+          <w:szCs w:val="26"/>
+          <w:lang w:val="vi-VN"/>
+        </w:rPr>
+      </w:pPr>
+      <w:r>
+        <w:rPr>
+          <w:rFonts w:ascii="Times New Roman" w:hAnsi="Times New Roman" w:cs="Times New Roman"/>
+          <w:b/>
+          <w:bCs/>
+          <w:sz w:val="26"/>
+          <w:szCs w:val="26"/>
+          <w:lang w:val="vi-VN"/>
+        </w:rPr>
+        <w:t xml:space="preserve">   </w:t>
+      </w:r>
+      <w:r>
+        <w:rPr>
+          <w:rFonts w:ascii="Times New Roman" w:hAnsi="Times New Roman" w:cs="Times New Roman"/>
+          <w:b/>
+          <w:bCs/>
+          <w:sz w:val="26"/>
+          <w:szCs w:val="26"/>
+          <w:lang w:val="vi-VN"/>
+        </w:rPr>
+        <w:t>1.</w:t>
+      </w:r>
+      <w:r>
+        <w:rPr>
+          <w:rFonts w:ascii="Times New Roman" w:hAnsi="Times New Roman" w:cs="Times New Roman"/>
+          <w:b/>
+          <w:bCs/>
+          <w:sz w:val="26"/>
+          <w:szCs w:val="26"/>
+          <w:lang w:val="vi-VN"/>
+        </w:rPr>
+        <w:t>2.</w:t>
+      </w:r>
+      <w:r>
+        <w:rPr>
+          <w:rFonts w:ascii="Times New Roman" w:hAnsi="Times New Roman" w:cs="Times New Roman"/>
+          <w:b/>
+          <w:bCs/>
+          <w:sz w:val="26"/>
+          <w:szCs w:val="26"/>
+          <w:lang w:val="vi-VN"/>
+        </w:rPr>
+        <w:t xml:space="preserve">3. </w:t>
+      </w:r>
+      <w:r>
+        <w:rPr>
+          <w:rFonts w:ascii="Times New Roman" w:hAnsi="Times New Roman" w:cs="Times New Roman"/>
+          <w:b/>
+          <w:bCs/>
+          <w:sz w:val="26"/>
+          <w:szCs w:val="26"/>
+          <w:lang w:val="vi-VN"/>
+        </w:rPr>
+        <w:t xml:space="preserve">Hàm </w:t>
+      </w:r>
+      <w:r>
+        <w:rPr>
+          <w:rFonts w:ascii="Times New Roman" w:hAnsi="Times New Roman" w:cs="Times New Roman"/>
+          <w:b/>
+          <w:bCs/>
+          <w:color w:val="FF0000"/>
+          <w:sz w:val="26"/>
+          <w:szCs w:val="26"/>
+          <w:lang w:val="vi-VN"/>
+        </w:rPr>
+        <w:t>run</w:t>
+      </w:r>
+      <w:r>
+        <w:rPr>
+          <w:rFonts w:ascii="Times New Roman" w:hAnsi="Times New Roman" w:cs="Times New Roman"/>
+          <w:b/>
+          <w:bCs/>
+          <w:sz w:val="26"/>
+          <w:szCs w:val="26"/>
+          <w:lang w:val="vi-VN"/>
+        </w:rPr>
+        <w:t>:</w:t>
+      </w:r>
+    </w:p>
+    <w:p>
+      <w:pPr>
+        <w:pStyle w:val="ListParagraph"/>
+        <w:rPr>
+          <w:rFonts w:ascii="Times New Roman" w:hAnsi="Times New Roman" w:cs="Times New Roman"/>
+          <w:b/>
+          <w:bCs/>
+          <w:sz w:val="26"/>
+          <w:szCs w:val="26"/>
+          <w:lang w:val="vi-VN"/>
+        </w:rPr>
+      </w:pPr>
+      <w:r>
+        <w:rPr>
+          <w:rFonts w:ascii="Times New Roman" w:hAnsi="Times New Roman" w:cs="Times New Roman"/>
+          <w:b/>
+          <w:bCs/>
+          <w:sz w:val="26"/>
+          <w:szCs w:val="26"/>
+          <w:lang w:val="vi-VN"/>
+        </w:rPr>
+        <w:t xml:space="preserve">     - Là hàm chính của chương trình, chứa vòng lặp để thực hiện các lựa chọn từ người dùng.</w:t>
+      </w:r>
+    </w:p>
+    <w:p>
+      <w:pPr>
+        <w:pStyle w:val="ListParagraph"/>
+        <w:rPr>
+          <w:rFonts w:ascii="Times New Roman" w:hAnsi="Times New Roman" w:cs="Times New Roman"/>
+          <w:b/>
+          <w:bCs/>
+          <w:sz w:val="26"/>
+          <w:szCs w:val="26"/>
+          <w:lang w:val="vi-VN"/>
+        </w:rPr>
+      </w:pPr>
+    </w:p>
+    <w:p>
+      <w:pPr>
+        <w:pStyle w:val="ListParagraph"/>
+        <w:rPr>
+          <w:rFonts w:ascii="Times New Roman" w:hAnsi="Times New Roman" w:cs="Times New Roman"/>
+          <w:b/>
+          <w:bCs/>
+          <w:sz w:val="26"/>
+          <w:szCs w:val="26"/>
+          <w:lang w:val="vi-VN"/>
+        </w:rPr>
+      </w:pPr>
+      <w:r>
+        <w:rPr>
+          <w:rFonts w:ascii="Times New Roman" w:hAnsi="Times New Roman" w:cs="Times New Roman"/>
+          <w:b/>
+          <w:bCs/>
+          <w:sz w:val="26"/>
+          <w:szCs w:val="26"/>
+          <w:lang w:val="vi-VN"/>
+        </w:rPr>
+        <w:lastRenderedPageBreak/>
+        <w:t xml:space="preserve">   </w:t>
+      </w:r>
+      <w:r>
+        <w:rPr>
+          <w:rFonts w:ascii="Times New Roman" w:hAnsi="Times New Roman" w:cs="Times New Roman"/>
+          <w:b/>
+          <w:bCs/>
+          <w:sz w:val="26"/>
+          <w:szCs w:val="26"/>
+          <w:lang w:val="vi-VN"/>
+        </w:rPr>
+        <w:t>1.</w:t>
+      </w:r>
+      <w:r>
+        <w:rPr>
+          <w:rFonts w:ascii="Times New Roman" w:hAnsi="Times New Roman" w:cs="Times New Roman"/>
+          <w:b/>
+          <w:bCs/>
+          <w:sz w:val="26"/>
+          <w:szCs w:val="26"/>
+          <w:lang w:val="vi-VN"/>
+        </w:rPr>
+        <w:t>2.</w:t>
+      </w:r>
+      <w:r>
+        <w:rPr>
+          <w:rFonts w:ascii="Times New Roman" w:hAnsi="Times New Roman" w:cs="Times New Roman"/>
+          <w:b/>
+          <w:bCs/>
+          <w:sz w:val="26"/>
+          <w:szCs w:val="26"/>
+          <w:lang w:val="vi-VN"/>
+        </w:rPr>
+        <w:t xml:space="preserve">4. </w:t>
+      </w:r>
+      <w:r>
+        <w:rPr>
+          <w:rFonts w:ascii="Times New Roman" w:hAnsi="Times New Roman" w:cs="Times New Roman"/>
+          <w:b/>
+          <w:bCs/>
+          <w:sz w:val="26"/>
+          <w:szCs w:val="26"/>
+          <w:lang w:val="vi-VN"/>
+        </w:rPr>
+        <w:t xml:space="preserve">Hàm </w:t>
+      </w:r>
+      <w:r>
+        <w:rPr>
+          <w:rFonts w:ascii="Times New Roman" w:hAnsi="Times New Roman" w:cs="Times New Roman"/>
+          <w:b/>
+          <w:bCs/>
+          <w:color w:val="FF0000"/>
+          <w:sz w:val="26"/>
+          <w:szCs w:val="26"/>
+          <w:lang w:val="vi-VN"/>
+        </w:rPr>
+        <w:t>showDat</w:t>
+      </w:r>
+      <w:r>
+        <w:rPr>
+          <w:rFonts w:ascii="Times New Roman" w:hAnsi="Times New Roman" w:cs="Times New Roman"/>
+          <w:b/>
+          <w:bCs/>
+          <w:color w:val="FF0000"/>
+          <w:sz w:val="26"/>
+          <w:szCs w:val="26"/>
+          <w:lang w:val="vi-VN"/>
+        </w:rPr>
+        <w:t>a</w:t>
+      </w:r>
+      <w:r>
+        <w:rPr>
+          <w:rFonts w:ascii="Times New Roman" w:hAnsi="Times New Roman" w:cs="Times New Roman"/>
+          <w:b/>
+          <w:bCs/>
+          <w:sz w:val="26"/>
+          <w:szCs w:val="26"/>
+          <w:lang w:val="vi-VN"/>
+        </w:rPr>
+        <w:t>:</w:t>
+      </w:r>
+    </w:p>
+    <w:p>
+      <w:pPr>
+        <w:pStyle w:val="ListParagraph"/>
+        <w:rPr>
+          <w:rFonts w:ascii="Times New Roman" w:hAnsi="Times New Roman" w:cs="Times New Roman"/>
+          <w:b/>
+          <w:bCs/>
+          <w:sz w:val="26"/>
+          <w:szCs w:val="26"/>
+          <w:lang w:val="vi-VN"/>
+        </w:rPr>
+      </w:pPr>
+      <w:r>
+        <w:rPr>
+          <w:rFonts w:ascii="Times New Roman" w:hAnsi="Times New Roman" w:cs="Times New Roman"/>
+          <w:b/>
+          <w:bCs/>
+          <w:sz w:val="26"/>
+          <w:szCs w:val="26"/>
+          <w:lang w:val="vi-VN"/>
+        </w:rPr>
+        <w:t xml:space="preserve">     - Hiển thị dữ liệu từ cây ra màn hình để kiểm tra.</w:t>
+      </w:r>
+    </w:p>
+    <w:p>
+      <w:pPr>
+        <w:pStyle w:val="ListParagraph"/>
+        <w:rPr>
+          <w:rFonts w:ascii="Times New Roman" w:hAnsi="Times New Roman" w:cs="Times New Roman"/>
+          <w:b/>
+          <w:bCs/>
+          <w:sz w:val="26"/>
+          <w:szCs w:val="26"/>
+          <w:lang w:val="vi-VN"/>
+        </w:rPr>
+      </w:pPr>
+    </w:p>
+    <w:p>
+      <w:pPr>
+        <w:pStyle w:val="ListParagraph"/>
+        <w:rPr>
+          <w:rFonts w:ascii="Times New Roman" w:hAnsi="Times New Roman" w:cs="Times New Roman"/>
+          <w:b/>
+          <w:bCs/>
+          <w:sz w:val="26"/>
+          <w:szCs w:val="26"/>
+          <w:lang w:val="vi-VN"/>
+        </w:rPr>
+      </w:pPr>
+      <w:r>
+        <w:rPr>
+          <w:rFonts w:ascii="Times New Roman" w:hAnsi="Times New Roman" w:cs="Times New Roman"/>
+          <w:b/>
+          <w:bCs/>
+          <w:sz w:val="26"/>
+          <w:szCs w:val="26"/>
+          <w:lang w:val="vi-VN"/>
+        </w:rPr>
+        <w:t xml:space="preserve">  </w:t>
+      </w:r>
+      <w:r>
+        <w:rPr>
+          <w:rFonts w:ascii="Times New Roman" w:hAnsi="Times New Roman" w:cs="Times New Roman"/>
+          <w:b/>
+          <w:bCs/>
+          <w:sz w:val="26"/>
+          <w:szCs w:val="26"/>
+          <w:lang w:val="vi-VN"/>
+        </w:rPr>
+        <w:t>1.</w:t>
+      </w:r>
+      <w:r>
+        <w:rPr>
+          <w:rFonts w:ascii="Times New Roman" w:hAnsi="Times New Roman" w:cs="Times New Roman"/>
+          <w:b/>
+          <w:bCs/>
+          <w:sz w:val="26"/>
+          <w:szCs w:val="26"/>
+          <w:lang w:val="vi-VN"/>
+        </w:rPr>
+        <w:t>2.</w:t>
+      </w:r>
+      <w:r>
+        <w:rPr>
+          <w:rFonts w:ascii="Times New Roman" w:hAnsi="Times New Roman" w:cs="Times New Roman"/>
+          <w:b/>
+          <w:bCs/>
+          <w:sz w:val="26"/>
+          <w:szCs w:val="26"/>
+          <w:lang w:val="vi-VN"/>
+        </w:rPr>
+        <w:t xml:space="preserve">5. </w:t>
+      </w:r>
+      <w:r>
+        <w:rPr>
+          <w:rFonts w:ascii="Times New Roman" w:hAnsi="Times New Roman" w:cs="Times New Roman"/>
+          <w:b/>
+          <w:bCs/>
+          <w:sz w:val="26"/>
+          <w:szCs w:val="26"/>
+          <w:lang w:val="vi-VN"/>
+        </w:rPr>
+        <w:t xml:space="preserve">Hàm </w:t>
+      </w:r>
+      <w:r>
+        <w:rPr>
+          <w:rFonts w:ascii="Times New Roman" w:hAnsi="Times New Roman" w:cs="Times New Roman"/>
+          <w:b/>
+          <w:bCs/>
+          <w:color w:val="FF0000"/>
+          <w:sz w:val="26"/>
+          <w:szCs w:val="26"/>
+          <w:lang w:val="vi-VN"/>
+        </w:rPr>
+        <w:t>del_ram</w:t>
+      </w:r>
+      <w:r>
+        <w:rPr>
+          <w:rFonts w:ascii="Times New Roman" w:hAnsi="Times New Roman" w:cs="Times New Roman"/>
+          <w:b/>
+          <w:bCs/>
+          <w:sz w:val="26"/>
+          <w:szCs w:val="26"/>
+          <w:lang w:val="vi-VN"/>
+        </w:rPr>
+        <w:t>:</w:t>
+      </w:r>
+    </w:p>
+    <w:p>
+      <w:pPr>
+        <w:pStyle w:val="ListParagraph"/>
+        <w:rPr>
+          <w:rFonts w:ascii="Times New Roman" w:hAnsi="Times New Roman" w:cs="Times New Roman"/>
+          <w:b/>
+          <w:bCs/>
+          <w:sz w:val="26"/>
+          <w:szCs w:val="26"/>
+          <w:lang w:val="vi-VN"/>
+        </w:rPr>
+      </w:pPr>
+      <w:r>
+        <w:rPr>
+          <w:rFonts w:ascii="Times New Roman" w:hAnsi="Times New Roman" w:cs="Times New Roman"/>
+          <w:b/>
+          <w:bCs/>
+          <w:sz w:val="26"/>
+          <w:szCs w:val="26"/>
+          <w:lang w:val="vi-VN"/>
+        </w:rPr>
+        <w:t xml:space="preserve">     - Dùng để giải phóng bộ nhớ khi kết thúc chương trình, xoá toàn bộ cây.</w:t>
+      </w:r>
+    </w:p>
+    <w:p>
+      <w:pPr>
+        <w:pStyle w:val="ListParagraph"/>
+        <w:rPr>
+          <w:rFonts w:ascii="Times New Roman" w:hAnsi="Times New Roman" w:cs="Times New Roman"/>
+          <w:b/>
+          <w:bCs/>
+          <w:sz w:val="26"/>
+          <w:szCs w:val="26"/>
+          <w:lang w:val="vi-VN"/>
+        </w:rPr>
+      </w:pPr>
+    </w:p>
+    <w:p>
+      <w:pPr>
+        <w:pStyle w:val="ListParagraph"/>
+        <w:rPr>
+          <w:rFonts w:ascii="Times New Roman" w:hAnsi="Times New Roman" w:cs="Times New Roman"/>
+          <w:b/>
+          <w:bCs/>
+          <w:sz w:val="26"/>
+          <w:szCs w:val="26"/>
+          <w:lang w:val="vi-VN"/>
+        </w:rPr>
+      </w:pPr>
+      <w:r>
+        <w:rPr>
+          <w:rFonts w:ascii="Times New Roman" w:hAnsi="Times New Roman" w:cs="Times New Roman"/>
+          <w:b/>
+          <w:bCs/>
+          <w:sz w:val="26"/>
+          <w:szCs w:val="26"/>
+          <w:lang w:val="vi-VN"/>
+        </w:rPr>
+        <w:t xml:space="preserve">   </w:t>
+      </w:r>
+      <w:r>
+        <w:rPr>
+          <w:rFonts w:ascii="Times New Roman" w:hAnsi="Times New Roman" w:cs="Times New Roman"/>
+          <w:b/>
+          <w:bCs/>
+          <w:sz w:val="26"/>
+          <w:szCs w:val="26"/>
+          <w:lang w:val="vi-VN"/>
+        </w:rPr>
+        <w:t>1.</w:t>
+      </w:r>
+      <w:r>
+        <w:rPr>
+          <w:rFonts w:ascii="Times New Roman" w:hAnsi="Times New Roman" w:cs="Times New Roman"/>
+          <w:b/>
+          <w:bCs/>
+          <w:sz w:val="26"/>
+          <w:szCs w:val="26"/>
+          <w:lang w:val="vi-VN"/>
+        </w:rPr>
+        <w:t>2.</w:t>
+      </w:r>
+      <w:r>
+        <w:rPr>
+          <w:rFonts w:ascii="Times New Roman" w:hAnsi="Times New Roman" w:cs="Times New Roman"/>
+          <w:b/>
+          <w:bCs/>
+          <w:sz w:val="26"/>
+          <w:szCs w:val="26"/>
+          <w:lang w:val="vi-VN"/>
+        </w:rPr>
+        <w:t xml:space="preserve">6. </w:t>
+      </w:r>
+      <w:r>
+        <w:rPr>
+          <w:rFonts w:ascii="Times New Roman" w:hAnsi="Times New Roman" w:cs="Times New Roman"/>
+          <w:b/>
+          <w:bCs/>
+          <w:sz w:val="26"/>
+          <w:szCs w:val="26"/>
+          <w:lang w:val="vi-VN"/>
+        </w:rPr>
+        <w:t xml:space="preserve">Hàm </w:t>
+      </w:r>
+      <w:r>
+        <w:rPr>
+          <w:rFonts w:ascii="Times New Roman" w:hAnsi="Times New Roman" w:cs="Times New Roman"/>
+          <w:b/>
+          <w:bCs/>
+          <w:color w:val="FF0000"/>
+          <w:sz w:val="26"/>
+          <w:szCs w:val="26"/>
+          <w:lang w:val="vi-VN"/>
+        </w:rPr>
+        <w:t>main</w:t>
+      </w:r>
+      <w:r>
+        <w:rPr>
+          <w:rFonts w:ascii="Times New Roman" w:hAnsi="Times New Roman" w:cs="Times New Roman"/>
+          <w:b/>
+          <w:bCs/>
+          <w:sz w:val="26"/>
+          <w:szCs w:val="26"/>
+          <w:lang w:val="vi-VN"/>
+        </w:rPr>
+        <w:t>:</w:t>
+      </w:r>
+    </w:p>
+    <w:p>
+      <w:pPr>
+        <w:pStyle w:val="ListParagraph"/>
+        <w:rPr>
+          <w:rFonts w:ascii="Times New Roman" w:hAnsi="Times New Roman" w:cs="Times New Roman"/>
+          <w:b/>
+          <w:bCs/>
+          <w:sz w:val="26"/>
+          <w:szCs w:val="26"/>
+          <w:lang w:val="vi-VN"/>
+        </w:rPr>
+      </w:pPr>
+      <w:r>
+        <w:rPr>
+          <w:rFonts w:ascii="Times New Roman" w:hAnsi="Times New Roman" w:cs="Times New Roman"/>
+          <w:b/>
+          <w:bCs/>
+          <w:sz w:val="26"/>
+          <w:szCs w:val="26"/>
+          <w:lang w:val="vi-VN"/>
+        </w:rPr>
+        <w:t xml:space="preserve">     - Là hàm bắt đầu thực thi chương trình, chỉ gọi hàm `run`.</w:t>
+      </w:r>
+    </w:p>
+    <w:p>
+      <w:pPr>
         <w:rPr>
           <w:rFonts w:ascii="Times New Roman" w:hAnsi="Times New Roman" w:cs="Times New Roman"/>
           <w:b/>
@@ -914,126 +2077,22 @@
           <w:lang w:val="vi-VN"/>
         </w:rPr>
       </w:pPr>
-      <w:r>
-        <w:rPr>
-          <w:rFonts w:ascii="Times New Roman" w:hAnsi="Times New Roman" w:cs="Times New Roman"/>
-          <w:b/>
-          <w:bCs/>
-          <w:i/>
-          <w:iCs/>
-          <w:sz w:val="26"/>
-          <w:szCs w:val="26"/>
-          <w:lang w:val="vi-VN"/>
-        </w:rPr>
-        <w:fldChar w:fldCharType="begin"/>
-      </w:r>
-      <w:r>
-        <w:rPr>
-          <w:rFonts w:ascii="Times New Roman" w:hAnsi="Times New Roman" w:cs="Times New Roman"/>
-          <w:b/>
-          <w:bCs/>
-          <w:i/>
-          <w:iCs/>
-          <w:sz w:val="26"/>
-          <w:szCs w:val="26"/>
-          <w:lang w:val="vi-VN"/>
-        </w:rPr>
-        <w:instrText>HYPERLINK "</w:instrText>
-      </w:r>
-      <w:r>
-        <w:rPr>
-          <w:rFonts w:ascii="Times New Roman" w:hAnsi="Times New Roman" w:cs="Times New Roman"/>
-          <w:b/>
-          <w:bCs/>
-          <w:i/>
-          <w:iCs/>
-          <w:sz w:val="26"/>
-          <w:szCs w:val="26"/>
-          <w:lang w:val="vi-VN"/>
-        </w:rPr>
-        <w:instrText>https://github.com/Youknow2509/btl_ctdl/blob/main/ex6.cpp</w:instrText>
-      </w:r>
-      <w:r>
-        <w:rPr>
-          <w:rFonts w:ascii="Times New Roman" w:hAnsi="Times New Roman" w:cs="Times New Roman"/>
-          <w:b/>
-          <w:bCs/>
-          <w:i/>
-          <w:iCs/>
-          <w:sz w:val="26"/>
-          <w:szCs w:val="26"/>
-          <w:lang w:val="vi-VN"/>
-        </w:rPr>
-        <w:instrText>"</w:instrText>
-      </w:r>
-      <w:r>
-        <w:rPr>
-          <w:rFonts w:ascii="Times New Roman" w:hAnsi="Times New Roman" w:cs="Times New Roman"/>
-          <w:b/>
-          <w:bCs/>
-          <w:i/>
-          <w:iCs/>
-          <w:sz w:val="26"/>
-          <w:szCs w:val="26"/>
-          <w:lang w:val="vi-VN"/>
-        </w:rPr>
-        <w:fldChar w:fldCharType="separate"/>
-      </w:r>
-      <w:r>
-        <w:rPr>
-          <w:rStyle w:val="Hyperlink"/>
-          <w:rFonts w:ascii="Times New Roman" w:hAnsi="Times New Roman" w:cs="Times New Roman"/>
-          <w:b/>
-          <w:bCs/>
-          <w:i/>
-          <w:iCs/>
-          <w:sz w:val="26"/>
-          <w:szCs w:val="26"/>
-          <w:lang w:val="vi-VN"/>
-        </w:rPr>
-        <w:t>https://github.com/Youknow2509/btl_ctdl/b</w:t>
-      </w:r>
-      <w:r>
-        <w:rPr>
-          <w:rStyle w:val="Hyperlink"/>
-          <w:rFonts w:ascii="Times New Roman" w:hAnsi="Times New Roman" w:cs="Times New Roman"/>
-          <w:b/>
-          <w:bCs/>
-          <w:i/>
-          <w:iCs/>
-          <w:sz w:val="26"/>
-          <w:szCs w:val="26"/>
-          <w:lang w:val="vi-VN"/>
-        </w:rPr>
-        <w:t>l</w:t>
-      </w:r>
-      <w:r>
-        <w:rPr>
-          <w:rStyle w:val="Hyperlink"/>
-          <w:rFonts w:ascii="Times New Roman" w:hAnsi="Times New Roman" w:cs="Times New Roman"/>
-          <w:b/>
-          <w:bCs/>
-          <w:i/>
-          <w:iCs/>
-          <w:sz w:val="26"/>
-          <w:szCs w:val="26"/>
-          <w:lang w:val="vi-VN"/>
-        </w:rPr>
-        <w:t>ob/main/ex6.cpp</w:t>
-      </w:r>
-      <w:r>
-        <w:rPr>
-          <w:rFonts w:ascii="Times New Roman" w:hAnsi="Times New Roman" w:cs="Times New Roman"/>
-          <w:b/>
-          <w:bCs/>
-          <w:i/>
-          <w:iCs/>
-          <w:sz w:val="26"/>
-          <w:szCs w:val="26"/>
-          <w:lang w:val="vi-VN"/>
-        </w:rPr>
-        <w:fldChar w:fldCharType="end"/>
-      </w:r>
+      <w:hyperlink r:id="rId6" w:history="1">
+        <w:r>
+          <w:rPr>
+            <w:rStyle w:val="Hyperlink"/>
+            <w:rFonts w:ascii="Times New Roman" w:hAnsi="Times New Roman" w:cs="Times New Roman"/>
+            <w:b/>
+            <w:bCs/>
+            <w:i/>
+            <w:iCs/>
+            <w:sz w:val="26"/>
+            <w:szCs w:val="26"/>
+            <w:lang w:val="vi-VN"/>
+          </w:rPr>
+          <w:t>https://github.com/Youknow2509/btl_ctdl/blob/main/ex6.cpp</w:t>
+        </w:r>
+      </w:hyperlink>
     </w:p>
     <w:p>
       <w:pPr>
@@ -1101,13 +2160,942 @@
     <w:p>
       <w:pPr>
         <w:pStyle w:val="ListParagraph"/>
-        <w:rPr>
-          <w:rFonts w:ascii="Times New Roman" w:hAnsi="Times New Roman" w:cs="Times New Roman"/>
-          <w:sz w:val="26"/>
-          <w:szCs w:val="26"/>
-          <w:lang w:val="vi-VN"/>
-        </w:rPr>
-      </w:pPr>
+        <w:numPr>
+          <w:ilvl w:val="2"/>
+          <w:numId w:val="1"/>
+        </w:numPr>
+        <w:rPr>
+          <w:rFonts w:ascii="Times New Roman" w:hAnsi="Times New Roman" w:cs="Times New Roman"/>
+          <w:sz w:val="26"/>
+          <w:szCs w:val="26"/>
+          <w:lang w:val="vi-VN"/>
+        </w:rPr>
+      </w:pPr>
+      <w:r>
+        <w:rPr>
+          <w:rFonts w:ascii="Times New Roman" w:hAnsi="Times New Roman" w:cs="Times New Roman"/>
+          <w:sz w:val="26"/>
+          <w:szCs w:val="26"/>
+          <w:lang w:val="vi-VN"/>
+        </w:rPr>
+        <w:t>Hàm add: O(n)</w:t>
+      </w:r>
+    </w:p>
+    <w:p>
+      <w:pPr>
+        <w:pStyle w:val="ListParagraph"/>
+        <w:numPr>
+          <w:ilvl w:val="0"/>
+          <w:numId w:val="10"/>
+        </w:numPr>
+        <w:rPr>
+          <w:rFonts w:ascii="Times New Roman" w:hAnsi="Times New Roman" w:cs="Times New Roman"/>
+          <w:sz w:val="26"/>
+          <w:szCs w:val="26"/>
+        </w:rPr>
+      </w:pPr>
+      <w:r>
+        <w:rPr>
+          <w:rFonts w:ascii="Times New Roman" w:hAnsi="Times New Roman" w:cs="Times New Roman"/>
+          <w:sz w:val="26"/>
+          <w:szCs w:val="26"/>
+        </w:rPr>
+        <w:t xml:space="preserve">Trường hợp tốt nhất (best case): Trường hợp này xảy ra khi cây đã cân bằng và chiều cao của cây là log(n), với n là số lượng nút trong cây. Trong trường hợp này, mỗi lần gọi đệ qui giảm một nửa số lượng nút cần xem xét, do đó thời gian chạy là </w:t>
+      </w:r>
+      <w:r>
+        <w:rPr>
+          <w:rFonts w:ascii="Times New Roman" w:hAnsi="Times New Roman" w:cs="Times New Roman"/>
+          <w:sz w:val="26"/>
+          <w:szCs w:val="26"/>
+          <w:highlight w:val="yellow"/>
+        </w:rPr>
+        <w:t>O(log n).</w:t>
+      </w:r>
+    </w:p>
+    <w:p>
+      <w:pPr>
+        <w:pStyle w:val="ListParagraph"/>
+        <w:numPr>
+          <w:ilvl w:val="0"/>
+          <w:numId w:val="10"/>
+        </w:numPr>
+        <w:rPr>
+          <w:rFonts w:ascii="Times New Roman" w:hAnsi="Times New Roman" w:cs="Times New Roman"/>
+          <w:sz w:val="26"/>
+          <w:szCs w:val="26"/>
+        </w:rPr>
+      </w:pPr>
+      <w:r>
+        <w:rPr>
+          <w:rFonts w:ascii="Times New Roman" w:hAnsi="Times New Roman" w:cs="Times New Roman"/>
+          <w:sz w:val="26"/>
+          <w:szCs w:val="26"/>
+        </w:rPr>
+        <w:t xml:space="preserve">Trường hợp xấu nhất (worst case): Trường hợp này xảy ra khi cây không cân bằng và trở thành một dãy thẳng. Trong trường hợp này, mỗi lần gọi đệ qui chỉ giảm một nút, và thời gian chạy là </w:t>
+      </w:r>
+      <w:r>
+        <w:rPr>
+          <w:rFonts w:ascii="Times New Roman" w:hAnsi="Times New Roman" w:cs="Times New Roman"/>
+          <w:sz w:val="26"/>
+          <w:szCs w:val="26"/>
+          <w:highlight w:val="yellow"/>
+        </w:rPr>
+        <w:t>O(n)</w:t>
+      </w:r>
+      <w:r>
+        <w:rPr>
+          <w:rFonts w:ascii="Times New Roman" w:hAnsi="Times New Roman" w:cs="Times New Roman"/>
+          <w:sz w:val="26"/>
+          <w:szCs w:val="26"/>
+        </w:rPr>
+        <w:t>, với n là số lượng nút trong cây.</w:t>
+      </w:r>
+    </w:p>
+    <w:p>
+      <w:pPr>
+        <w:pStyle w:val="ListParagraph"/>
+        <w:numPr>
+          <w:ilvl w:val="2"/>
+          <w:numId w:val="1"/>
+        </w:numPr>
+        <w:rPr>
+          <w:rFonts w:ascii="Times New Roman" w:hAnsi="Times New Roman" w:cs="Times New Roman"/>
+          <w:sz w:val="26"/>
+          <w:szCs w:val="26"/>
+          <w:lang w:val="vi-VN"/>
+        </w:rPr>
+      </w:pPr>
+      <w:r>
+        <w:rPr>
+          <w:rFonts w:ascii="Times New Roman" w:hAnsi="Times New Roman" w:cs="Times New Roman"/>
+          <w:sz w:val="26"/>
+          <w:szCs w:val="26"/>
+          <w:lang w:val="vi-VN"/>
+        </w:rPr>
+        <w:t>Hàm minVal: O(n)</w:t>
+      </w:r>
+    </w:p>
+    <w:p>
+      <w:pPr>
+        <w:pStyle w:val="ListParagraph"/>
+        <w:numPr>
+          <w:ilvl w:val="0"/>
+          <w:numId w:val="10"/>
+        </w:numPr>
+        <w:rPr>
+          <w:rFonts w:ascii="Times New Roman" w:hAnsi="Times New Roman" w:cs="Times New Roman"/>
+          <w:sz w:val="26"/>
+          <w:szCs w:val="26"/>
+        </w:rPr>
+      </w:pPr>
+      <w:r>
+        <w:rPr>
+          <w:rFonts w:ascii="Times New Roman" w:hAnsi="Times New Roman" w:cs="Times New Roman"/>
+          <w:sz w:val="26"/>
+          <w:szCs w:val="26"/>
+        </w:rPr>
+        <w:t>Thời gian chạy trung bình:</w:t>
+      </w:r>
+    </w:p>
+    <w:p>
+      <w:pPr>
+        <w:rPr>
+          <w:rFonts w:ascii="Times New Roman" w:hAnsi="Times New Roman" w:cs="Times New Roman"/>
+          <w:sz w:val="26"/>
+          <w:szCs w:val="26"/>
+        </w:rPr>
+      </w:pPr>
+      <w:r>
+        <w:rPr>
+          <w:rFonts w:ascii="Times New Roman" w:hAnsi="Times New Roman" w:cs="Times New Roman"/>
+          <w:sz w:val="26"/>
+          <w:szCs w:val="26"/>
+        </w:rPr>
+        <w:t>Trong trường hợp cây cân bằng, thời gian chạy của hàm này là O(log n), với n là số lượng nút trong cây.</w:t>
+      </w:r>
+      <w:r>
+        <w:rPr>
+          <w:rFonts w:ascii="Times New Roman" w:hAnsi="Times New Roman" w:cs="Times New Roman"/>
+          <w:sz w:val="26"/>
+          <w:szCs w:val="26"/>
+          <w:lang w:val="vi-VN"/>
+        </w:rPr>
+        <w:t xml:space="preserve"> </w:t>
+      </w:r>
+      <w:r>
+        <w:rPr>
+          <w:rFonts w:ascii="Times New Roman" w:hAnsi="Times New Roman" w:cs="Times New Roman"/>
+          <w:sz w:val="26"/>
+          <w:szCs w:val="26"/>
+        </w:rPr>
+        <w:t>Mỗi lần lặp giảm chiều cao của cây đi một đơn vị.</w:t>
+      </w:r>
+    </w:p>
+    <w:p>
+      <w:pPr>
+        <w:pStyle w:val="ListParagraph"/>
+        <w:numPr>
+          <w:ilvl w:val="0"/>
+          <w:numId w:val="10"/>
+        </w:numPr>
+        <w:rPr>
+          <w:rFonts w:ascii="Times New Roman" w:hAnsi="Times New Roman" w:cs="Times New Roman"/>
+          <w:sz w:val="26"/>
+          <w:szCs w:val="26"/>
+        </w:rPr>
+      </w:pPr>
+      <w:r>
+        <w:rPr>
+          <w:rFonts w:ascii="Times New Roman" w:hAnsi="Times New Roman" w:cs="Times New Roman"/>
+          <w:sz w:val="26"/>
+          <w:szCs w:val="26"/>
+        </w:rPr>
+        <w:t>Trường hợp xấu nhất:</w:t>
+      </w:r>
+    </w:p>
+    <w:p>
+      <w:pPr>
+        <w:rPr>
+          <w:rFonts w:ascii="Times New Roman" w:hAnsi="Times New Roman" w:cs="Times New Roman"/>
+          <w:sz w:val="26"/>
+          <w:szCs w:val="26"/>
+        </w:rPr>
+      </w:pPr>
+      <w:r>
+        <w:rPr>
+          <w:rFonts w:ascii="Times New Roman" w:hAnsi="Times New Roman" w:cs="Times New Roman"/>
+          <w:sz w:val="26"/>
+          <w:szCs w:val="26"/>
+        </w:rPr>
+        <w:t>Trong trường hợp cây không cân bằng và trở thành một dãy thẳng, thời gian chạy là O(n), với n là số lượng nút trong cây.</w:t>
+      </w:r>
+      <w:r>
+        <w:rPr>
+          <w:rFonts w:ascii="Times New Roman" w:hAnsi="Times New Roman" w:cs="Times New Roman"/>
+          <w:sz w:val="26"/>
+          <w:szCs w:val="26"/>
+          <w:lang w:val="vi-VN"/>
+        </w:rPr>
+        <w:t xml:space="preserve"> </w:t>
+      </w:r>
+      <w:r>
+        <w:rPr>
+          <w:rFonts w:ascii="Times New Roman" w:hAnsi="Times New Roman" w:cs="Times New Roman"/>
+          <w:sz w:val="26"/>
+          <w:szCs w:val="26"/>
+        </w:rPr>
+        <w:t>Mỗi lần lặp chỉ giảm một nút, và số lượng nút cần xem xét là n.</w:t>
+      </w:r>
+    </w:p>
+    <w:p>
+      <w:pPr>
+        <w:pStyle w:val="ListParagraph"/>
+        <w:numPr>
+          <w:ilvl w:val="2"/>
+          <w:numId w:val="1"/>
+        </w:numPr>
+        <w:rPr>
+          <w:rFonts w:ascii="Times New Roman" w:hAnsi="Times New Roman" w:cs="Times New Roman"/>
+          <w:sz w:val="26"/>
+          <w:szCs w:val="26"/>
+          <w:lang w:val="vi-VN"/>
+        </w:rPr>
+      </w:pPr>
+      <w:r>
+        <w:rPr>
+          <w:rFonts w:ascii="Times New Roman" w:hAnsi="Times New Roman" w:cs="Times New Roman"/>
+          <w:sz w:val="26"/>
+          <w:szCs w:val="26"/>
+          <w:lang w:val="vi-VN"/>
+        </w:rPr>
+        <w:t>Hàm del: O(n)</w:t>
+      </w:r>
+    </w:p>
+    <w:p>
+      <w:pPr>
+        <w:pStyle w:val="ListParagraph"/>
+        <w:numPr>
+          <w:ilvl w:val="0"/>
+          <w:numId w:val="10"/>
+        </w:numPr>
+        <w:rPr>
+          <w:rFonts w:ascii="Times New Roman" w:hAnsi="Times New Roman" w:cs="Times New Roman"/>
+          <w:sz w:val="26"/>
+          <w:szCs w:val="26"/>
+          <w:lang w:val="vi-VN"/>
+        </w:rPr>
+      </w:pPr>
+      <w:r>
+        <w:rPr>
+          <w:rFonts w:ascii="Times New Roman" w:hAnsi="Times New Roman" w:cs="Times New Roman"/>
+          <w:sz w:val="26"/>
+          <w:szCs w:val="26"/>
+          <w:lang w:val="vi-VN"/>
+        </w:rPr>
+        <w:t>Trường hợp tốt nhất (best case):</w:t>
+      </w:r>
+    </w:p>
+    <w:p>
+      <w:pPr>
+        <w:pStyle w:val="ListParagraph"/>
+        <w:rPr>
+          <w:rFonts w:ascii="Times New Roman" w:hAnsi="Times New Roman" w:cs="Times New Roman"/>
+          <w:sz w:val="26"/>
+          <w:szCs w:val="26"/>
+          <w:lang w:val="vi-VN"/>
+        </w:rPr>
+      </w:pPr>
+      <w:r>
+        <w:rPr>
+          <w:rFonts w:ascii="Times New Roman" w:hAnsi="Times New Roman" w:cs="Times New Roman"/>
+          <w:sz w:val="26"/>
+          <w:szCs w:val="26"/>
+          <w:lang w:val="vi-VN"/>
+        </w:rPr>
+        <w:t>Trường hợp này xảy ra khi cây cân bằng và chiều cao của cây là log(n), với n là số lượng nút trong cây. Trong trường hợp này, mỗi lần gọi đệ qui giảm một nửa số lượng nút cần xem xét, do đó thời gian chạy là O(log n).</w:t>
+      </w:r>
+    </w:p>
+    <w:p>
+      <w:pPr>
+        <w:pStyle w:val="ListParagraph"/>
+        <w:rPr>
+          <w:rFonts w:ascii="Times New Roman" w:hAnsi="Times New Roman" w:cs="Times New Roman"/>
+          <w:sz w:val="26"/>
+          <w:szCs w:val="26"/>
+          <w:lang w:val="vi-VN"/>
+        </w:rPr>
+      </w:pPr>
+      <w:r>
+        <w:rPr>
+          <w:rFonts w:ascii="Times New Roman" w:hAnsi="Times New Roman" w:cs="Times New Roman"/>
+          <w:sz w:val="26"/>
+          <w:szCs w:val="26"/>
+          <w:lang w:val="vi-VN"/>
+        </w:rPr>
+        <w:t>Trường hợp xấu nhất (worst case):</w:t>
+      </w:r>
+    </w:p>
+    <w:p>
+      <w:pPr>
+        <w:pStyle w:val="ListParagraph"/>
+        <w:numPr>
+          <w:ilvl w:val="0"/>
+          <w:numId w:val="10"/>
+        </w:numPr>
+        <w:rPr>
+          <w:rFonts w:ascii="Times New Roman" w:hAnsi="Times New Roman" w:cs="Times New Roman"/>
+          <w:sz w:val="26"/>
+          <w:szCs w:val="26"/>
+          <w:lang w:val="vi-VN"/>
+        </w:rPr>
+      </w:pPr>
+      <w:r>
+        <w:rPr>
+          <w:rFonts w:ascii="Times New Roman" w:hAnsi="Times New Roman" w:cs="Times New Roman"/>
+          <w:sz w:val="26"/>
+          <w:szCs w:val="26"/>
+          <w:lang w:val="vi-VN"/>
+        </w:rPr>
+        <w:t>Trường hợp này xảy ra khi cây không cân bằng và trở thành một dãy thẳng. Trong trường hợp này, mỗi lần gọi đệ qui chỉ giảm một nút, và số lượng nút cần xem xét là n. Do đó, thời gian chạy là O(n).</w:t>
+      </w:r>
+    </w:p>
+    <w:p>
+      <w:pPr>
+        <w:pStyle w:val="ListParagraph"/>
+        <w:numPr>
+          <w:ilvl w:val="2"/>
+          <w:numId w:val="1"/>
+        </w:numPr>
+        <w:rPr>
+          <w:rFonts w:ascii="Times New Roman" w:hAnsi="Times New Roman" w:cs="Times New Roman"/>
+          <w:sz w:val="26"/>
+          <w:szCs w:val="26"/>
+          <w:lang w:val="vi-VN"/>
+        </w:rPr>
+      </w:pPr>
+      <w:r>
+        <w:rPr>
+          <w:rFonts w:ascii="Times New Roman" w:hAnsi="Times New Roman" w:cs="Times New Roman"/>
+          <w:sz w:val="26"/>
+          <w:szCs w:val="26"/>
+          <w:lang w:val="vi-VN"/>
+        </w:rPr>
+        <w:t>Hàm find: O(n)</w:t>
+      </w:r>
+    </w:p>
+    <w:p>
+      <w:pPr>
+        <w:pStyle w:val="ListParagraph"/>
+        <w:numPr>
+          <w:ilvl w:val="0"/>
+          <w:numId w:val="10"/>
+        </w:numPr>
+        <w:rPr>
+          <w:rFonts w:ascii="Times New Roman" w:hAnsi="Times New Roman" w:cs="Times New Roman"/>
+          <w:sz w:val="26"/>
+          <w:szCs w:val="26"/>
+          <w:lang w:val="vi-VN"/>
+        </w:rPr>
+      </w:pPr>
+      <w:r>
+        <w:rPr>
+          <w:rFonts w:ascii="Times New Roman" w:hAnsi="Times New Roman" w:cs="Times New Roman"/>
+          <w:sz w:val="26"/>
+          <w:szCs w:val="26"/>
+          <w:lang w:val="vi-VN"/>
+        </w:rPr>
+        <w:t>Trường hợp tốt nhất (best case):</w:t>
+      </w:r>
+    </w:p>
+    <w:p>
+      <w:pPr>
+        <w:pStyle w:val="ListParagraph"/>
+        <w:rPr>
+          <w:rFonts w:ascii="Times New Roman" w:hAnsi="Times New Roman" w:cs="Times New Roman"/>
+          <w:sz w:val="26"/>
+          <w:szCs w:val="26"/>
+          <w:lang w:val="vi-VN"/>
+        </w:rPr>
+      </w:pPr>
+      <w:r>
+        <w:rPr>
+          <w:rFonts w:ascii="Times New Roman" w:hAnsi="Times New Roman" w:cs="Times New Roman"/>
+          <w:sz w:val="26"/>
+          <w:szCs w:val="26"/>
+          <w:lang w:val="vi-VN"/>
+        </w:rPr>
+        <w:t>Trường hợp này xảy ra khi từ cần tìm nằm ở ngay nút gốc của cây. Trong trường hợp này, thời gian chạy là O(1), vì chúng ta đã tìm thấy từ ở ngay nút gốc.</w:t>
+      </w:r>
+    </w:p>
+    <w:p>
+      <w:pPr>
+        <w:pStyle w:val="ListParagraph"/>
+        <w:numPr>
+          <w:ilvl w:val="0"/>
+          <w:numId w:val="10"/>
+        </w:numPr>
+        <w:rPr>
+          <w:rFonts w:ascii="Times New Roman" w:hAnsi="Times New Roman" w:cs="Times New Roman"/>
+          <w:sz w:val="26"/>
+          <w:szCs w:val="26"/>
+          <w:lang w:val="vi-VN"/>
+        </w:rPr>
+      </w:pPr>
+      <w:r>
+        <w:rPr>
+          <w:rFonts w:ascii="Times New Roman" w:hAnsi="Times New Roman" w:cs="Times New Roman"/>
+          <w:sz w:val="26"/>
+          <w:szCs w:val="26"/>
+          <w:lang w:val="vi-VN"/>
+        </w:rPr>
+        <w:t>Trường hợp xấu nhất (worst case):</w:t>
+      </w:r>
+    </w:p>
+    <w:p>
+      <w:pPr>
+        <w:pStyle w:val="ListParagraph"/>
+        <w:rPr>
+          <w:rFonts w:ascii="Times New Roman" w:hAnsi="Times New Roman" w:cs="Times New Roman"/>
+          <w:sz w:val="26"/>
+          <w:szCs w:val="26"/>
+          <w:lang w:val="vi-VN"/>
+        </w:rPr>
+      </w:pPr>
+      <w:r>
+        <w:rPr>
+          <w:rFonts w:ascii="Times New Roman" w:hAnsi="Times New Roman" w:cs="Times New Roman"/>
+          <w:sz w:val="26"/>
+          <w:szCs w:val="26"/>
+          <w:lang w:val="vi-VN"/>
+        </w:rPr>
+        <w:t>Trường hợp này xảy ra khi cây không cân bằng và trở thành một dãy thẳng. Trong trường hợp này, thời gian chạy là O(n), với n là số lượng nút trong cây.</w:t>
+      </w:r>
+    </w:p>
+    <w:p>
+      <w:pPr>
+        <w:pStyle w:val="ListParagraph"/>
+        <w:rPr>
+          <w:rFonts w:ascii="Times New Roman" w:hAnsi="Times New Roman" w:cs="Times New Roman"/>
+          <w:sz w:val="26"/>
+          <w:szCs w:val="26"/>
+          <w:lang w:val="vi-VN"/>
+        </w:rPr>
+      </w:pPr>
+      <w:r>
+        <w:rPr>
+          <w:rFonts w:ascii="Times New Roman" w:hAnsi="Times New Roman" w:cs="Times New Roman"/>
+          <w:sz w:val="26"/>
+          <w:szCs w:val="26"/>
+          <w:lang w:val="vi-VN"/>
+        </w:rPr>
+        <w:t>Mỗi lần gọi đệ qui chỉ giảm một nút, và số lượng nút cần xem xét là n.</w:t>
+      </w:r>
+    </w:p>
+    <w:p>
+      <w:pPr>
+        <w:pStyle w:val="ListParagraph"/>
+        <w:numPr>
+          <w:ilvl w:val="2"/>
+          <w:numId w:val="1"/>
+        </w:numPr>
+        <w:rPr>
+          <w:rFonts w:ascii="Times New Roman" w:hAnsi="Times New Roman" w:cs="Times New Roman"/>
+          <w:sz w:val="26"/>
+          <w:szCs w:val="26"/>
+          <w:lang w:val="vi-VN"/>
+        </w:rPr>
+      </w:pPr>
+      <w:r>
+        <w:rPr>
+          <w:rFonts w:ascii="Times New Roman" w:hAnsi="Times New Roman" w:cs="Times New Roman"/>
+          <w:sz w:val="26"/>
+          <w:szCs w:val="26"/>
+          <w:lang w:val="vi-VN"/>
+        </w:rPr>
+        <w:lastRenderedPageBreak/>
+        <w:t>Hàm updataVoc: O(n)</w:t>
+      </w:r>
+    </w:p>
+    <w:p>
+      <w:pPr>
+        <w:pStyle w:val="ListParagraph"/>
+        <w:numPr>
+          <w:ilvl w:val="0"/>
+          <w:numId w:val="10"/>
+        </w:numPr>
+        <w:rPr>
+          <w:rFonts w:ascii="Times New Roman" w:hAnsi="Times New Roman" w:cs="Times New Roman"/>
+          <w:sz w:val="26"/>
+          <w:szCs w:val="26"/>
+          <w:lang w:val="vi-VN"/>
+        </w:rPr>
+      </w:pPr>
+      <w:r>
+        <w:rPr>
+          <w:rFonts w:ascii="Times New Roman" w:hAnsi="Times New Roman" w:cs="Times New Roman"/>
+          <w:sz w:val="26"/>
+          <w:szCs w:val="26"/>
+          <w:lang w:val="vi-VN"/>
+        </w:rPr>
+        <w:t>Thời gian chạy của hàm này phụ thuộc vào thời gian chạy của hàm find và add.</w:t>
+      </w:r>
+    </w:p>
+    <w:p>
+      <w:pPr>
+        <w:pStyle w:val="ListParagraph"/>
+        <w:rPr>
+          <w:rFonts w:ascii="Times New Roman" w:hAnsi="Times New Roman" w:cs="Times New Roman"/>
+          <w:sz w:val="26"/>
+          <w:szCs w:val="26"/>
+          <w:lang w:val="vi-VN"/>
+        </w:rPr>
+      </w:pPr>
+      <w:r>
+        <w:rPr>
+          <w:rFonts w:ascii="Times New Roman" w:hAnsi="Times New Roman" w:cs="Times New Roman"/>
+          <w:sz w:val="26"/>
+          <w:szCs w:val="26"/>
+          <w:lang w:val="vi-VN"/>
+        </w:rPr>
+        <w:t>Trong trường hợp tốt nhất, khi từ cần cập nhật nằm ở ngay nút gốc của cây, thời gian chạy sẽ là O(1).</w:t>
+      </w:r>
+    </w:p>
+    <w:p>
+      <w:pPr>
+        <w:pStyle w:val="ListParagraph"/>
+        <w:rPr>
+          <w:rFonts w:ascii="Times New Roman" w:hAnsi="Times New Roman" w:cs="Times New Roman"/>
+          <w:sz w:val="26"/>
+          <w:szCs w:val="26"/>
+          <w:lang w:val="vi-VN"/>
+        </w:rPr>
+      </w:pPr>
+      <w:r>
+        <w:rPr>
+          <w:rFonts w:ascii="Times New Roman" w:hAnsi="Times New Roman" w:cs="Times New Roman"/>
+          <w:sz w:val="26"/>
+          <w:szCs w:val="26"/>
+          <w:lang w:val="vi-VN"/>
+        </w:rPr>
+        <w:t>Trong trường hợp xấu nhất, khi cây không cân bằng và trở thành một dãy thẳng, thời gian chạy sẽ là O(n), với n là số lượng nút trong cây.</w:t>
+      </w:r>
+    </w:p>
+    <w:p>
+      <w:pPr>
+        <w:pStyle w:val="ListParagraph"/>
+        <w:numPr>
+          <w:ilvl w:val="2"/>
+          <w:numId w:val="1"/>
+        </w:numPr>
+        <w:rPr>
+          <w:rFonts w:ascii="Times New Roman" w:hAnsi="Times New Roman" w:cs="Times New Roman"/>
+          <w:sz w:val="26"/>
+          <w:szCs w:val="26"/>
+          <w:lang w:val="vi-VN"/>
+        </w:rPr>
+      </w:pPr>
+      <w:r>
+        <w:rPr>
+          <w:rFonts w:ascii="Times New Roman" w:hAnsi="Times New Roman" w:cs="Times New Roman"/>
+          <w:sz w:val="26"/>
+          <w:szCs w:val="26"/>
+          <w:lang w:val="vi-VN"/>
+        </w:rPr>
+        <w:t xml:space="preserve">Hàm readFile: </w:t>
+      </w:r>
+      <w:r>
+        <w:rPr>
+          <w:rFonts w:ascii="Times New Roman" w:hAnsi="Times New Roman" w:cs="Times New Roman"/>
+          <w:sz w:val="26"/>
+          <w:szCs w:val="26"/>
+        </w:rPr>
+        <w:t>O(n log n)</w:t>
+      </w:r>
+    </w:p>
+    <w:p>
+      <w:pPr>
+        <w:pStyle w:val="ListParagraph"/>
+        <w:numPr>
+          <w:ilvl w:val="0"/>
+          <w:numId w:val="10"/>
+        </w:numPr>
+        <w:rPr>
+          <w:rFonts w:ascii="Times New Roman" w:hAnsi="Times New Roman" w:cs="Times New Roman"/>
+          <w:sz w:val="26"/>
+          <w:szCs w:val="26"/>
+          <w:lang w:val="vi-VN"/>
+        </w:rPr>
+      </w:pPr>
+      <w:r>
+        <w:rPr>
+          <w:rFonts w:ascii="Times New Roman" w:hAnsi="Times New Roman" w:cs="Times New Roman"/>
+          <w:sz w:val="26"/>
+          <w:szCs w:val="26"/>
+        </w:rPr>
+        <w:t>Trong trường hợp tốt nhất, khi tệp rỗng, thời gian chạy là O(1).</w:t>
+      </w:r>
+    </w:p>
+    <w:p>
+      <w:pPr>
+        <w:pStyle w:val="ListParagraph"/>
+        <w:numPr>
+          <w:ilvl w:val="0"/>
+          <w:numId w:val="10"/>
+        </w:numPr>
+        <w:rPr>
+          <w:rFonts w:ascii="Times New Roman" w:hAnsi="Times New Roman" w:cs="Times New Roman"/>
+          <w:sz w:val="26"/>
+          <w:szCs w:val="26"/>
+        </w:rPr>
+      </w:pPr>
+      <w:r>
+        <w:rPr>
+          <w:rFonts w:ascii="Times New Roman" w:hAnsi="Times New Roman" w:cs="Times New Roman"/>
+          <w:sz w:val="26"/>
+          <w:szCs w:val="26"/>
+        </w:rPr>
+        <w:t>Trong trường hợp xấu nhất, khi có n từ vựng trong tệp, và cây trở thành một dãy thẳng, thời gian chạy là O(n log n) (do cần cân bằng cây).</w:t>
+      </w:r>
+    </w:p>
+    <w:p>
+      <w:pPr>
+        <w:pStyle w:val="ListParagraph"/>
+        <w:numPr>
+          <w:ilvl w:val="2"/>
+          <w:numId w:val="1"/>
+        </w:numPr>
+        <w:rPr>
+          <w:rFonts w:ascii="Times New Roman" w:hAnsi="Times New Roman" w:cs="Times New Roman"/>
+          <w:sz w:val="26"/>
+          <w:szCs w:val="26"/>
+          <w:lang w:val="vi-VN"/>
+        </w:rPr>
+      </w:pPr>
+      <w:r>
+        <w:rPr>
+          <w:rFonts w:ascii="Times New Roman" w:hAnsi="Times New Roman" w:cs="Times New Roman"/>
+          <w:sz w:val="26"/>
+          <w:szCs w:val="26"/>
+          <w:lang w:val="vi-VN"/>
+        </w:rPr>
+        <w:t xml:space="preserve">Hàm </w:t>
+      </w:r>
+      <w:r>
+        <w:rPr>
+          <w:rFonts w:ascii="Times New Roman" w:hAnsi="Times New Roman" w:cs="Times New Roman"/>
+          <w:sz w:val="26"/>
+          <w:szCs w:val="26"/>
+          <w:lang w:val="vi-VN"/>
+        </w:rPr>
+        <w:t>solveWriteFile</w:t>
+      </w:r>
+      <w:r>
+        <w:rPr>
+          <w:rFonts w:ascii="Times New Roman" w:hAnsi="Times New Roman" w:cs="Times New Roman"/>
+          <w:sz w:val="26"/>
+          <w:szCs w:val="26"/>
+          <w:lang w:val="vi-VN"/>
+        </w:rPr>
+        <w:t xml:space="preserve"> O(n):</w:t>
+      </w:r>
+    </w:p>
+    <w:p>
+      <w:pPr>
+        <w:pStyle w:val="ListParagraph"/>
+        <w:numPr>
+          <w:ilvl w:val="0"/>
+          <w:numId w:val="10"/>
+        </w:numPr>
+        <w:rPr>
+          <w:rFonts w:ascii="Times New Roman" w:hAnsi="Times New Roman" w:cs="Times New Roman"/>
+          <w:sz w:val="26"/>
+          <w:szCs w:val="26"/>
+          <w:lang w:val="vi-VN"/>
+        </w:rPr>
+      </w:pPr>
+      <w:r>
+        <w:rPr>
+          <w:rFonts w:ascii="Times New Roman" w:hAnsi="Times New Roman" w:cs="Times New Roman"/>
+          <w:sz w:val="26"/>
+          <w:szCs w:val="26"/>
+          <w:lang w:val="vi-VN"/>
+        </w:rPr>
+        <w:t>Trong trường hợp tốt nhất và xấu nhất, thời gian chạy đều là O(n), với n là số lượng nút trong cây.</w:t>
+      </w:r>
+    </w:p>
+    <w:p>
+      <w:pPr>
+        <w:pStyle w:val="ListParagraph"/>
+        <w:numPr>
+          <w:ilvl w:val="2"/>
+          <w:numId w:val="1"/>
+        </w:numPr>
+        <w:rPr>
+          <w:rFonts w:ascii="Times New Roman" w:hAnsi="Times New Roman" w:cs="Times New Roman"/>
+          <w:sz w:val="26"/>
+          <w:szCs w:val="26"/>
+          <w:lang w:val="vi-VN"/>
+        </w:rPr>
+      </w:pPr>
+      <w:r>
+        <w:rPr>
+          <w:rFonts w:ascii="Times New Roman" w:hAnsi="Times New Roman" w:cs="Times New Roman"/>
+          <w:sz w:val="26"/>
+          <w:szCs w:val="26"/>
+          <w:lang w:val="vi-VN"/>
+        </w:rPr>
+        <w:t xml:space="preserve">Hàm </w:t>
+      </w:r>
+      <w:r>
+        <w:rPr>
+          <w:rFonts w:ascii="Times New Roman" w:hAnsi="Times New Roman" w:cs="Times New Roman"/>
+          <w:sz w:val="26"/>
+          <w:szCs w:val="26"/>
+          <w:lang w:val="vi-VN"/>
+        </w:rPr>
+        <w:t>writeFile</w:t>
+      </w:r>
+      <w:r>
+        <w:rPr>
+          <w:rFonts w:ascii="Times New Roman" w:hAnsi="Times New Roman" w:cs="Times New Roman"/>
+          <w:sz w:val="26"/>
+          <w:szCs w:val="26"/>
+          <w:lang w:val="vi-VN"/>
+        </w:rPr>
+        <w:t>: O(n)</w:t>
+      </w:r>
+    </w:p>
+    <w:p>
+      <w:pPr>
+        <w:pStyle w:val="ListParagraph"/>
+        <w:numPr>
+          <w:ilvl w:val="0"/>
+          <w:numId w:val="10"/>
+        </w:numPr>
+        <w:rPr>
+          <w:rFonts w:ascii="Times New Roman" w:hAnsi="Times New Roman" w:cs="Times New Roman"/>
+          <w:sz w:val="26"/>
+          <w:szCs w:val="26"/>
+          <w:lang w:val="vi-VN"/>
+        </w:rPr>
+      </w:pPr>
+      <w:r>
+        <w:rPr>
+          <w:rFonts w:ascii="Times New Roman" w:hAnsi="Times New Roman" w:cs="Times New Roman"/>
+          <w:sz w:val="26"/>
+          <w:szCs w:val="26"/>
+          <w:lang w:val="vi-VN"/>
+        </w:rPr>
+        <w:t>Trong trường hợp tốt nhất và xấu nhất, thời gian chạy của hàm writeFile đều là O(n), với n là số lượng nút trong cây.</w:t>
+      </w:r>
+    </w:p>
+    <w:p>
+      <w:pPr>
+        <w:pStyle w:val="ListParagraph"/>
+        <w:numPr>
+          <w:ilvl w:val="2"/>
+          <w:numId w:val="1"/>
+        </w:numPr>
+        <w:rPr>
+          <w:rFonts w:ascii="Times New Roman" w:hAnsi="Times New Roman" w:cs="Times New Roman"/>
+          <w:sz w:val="26"/>
+          <w:szCs w:val="26"/>
+          <w:lang w:val="vi-VN"/>
+        </w:rPr>
+      </w:pPr>
+      <w:r>
+        <w:rPr>
+          <w:rFonts w:ascii="Times New Roman" w:hAnsi="Times New Roman" w:cs="Times New Roman"/>
+          <w:sz w:val="26"/>
+          <w:szCs w:val="26"/>
+          <w:lang w:val="vi-VN"/>
+        </w:rPr>
+        <w:t xml:space="preserve">Hàm </w:t>
+      </w:r>
+      <w:r>
+        <w:rPr>
+          <w:rFonts w:ascii="Times New Roman" w:hAnsi="Times New Roman" w:cs="Times New Roman"/>
+          <w:sz w:val="26"/>
+          <w:szCs w:val="26"/>
+          <w:lang w:val="vi-VN"/>
+        </w:rPr>
+        <w:t>showData</w:t>
+      </w:r>
+      <w:r>
+        <w:rPr>
+          <w:rFonts w:ascii="Times New Roman" w:hAnsi="Times New Roman" w:cs="Times New Roman"/>
+          <w:sz w:val="26"/>
+          <w:szCs w:val="26"/>
+          <w:lang w:val="vi-VN"/>
+        </w:rPr>
+        <w:t>: O(n)</w:t>
+      </w:r>
+    </w:p>
+    <w:p>
+      <w:pPr>
+        <w:pStyle w:val="ListParagraph"/>
+        <w:numPr>
+          <w:ilvl w:val="0"/>
+          <w:numId w:val="10"/>
+        </w:numPr>
+        <w:rPr>
+          <w:rFonts w:ascii="Times New Roman" w:hAnsi="Times New Roman" w:cs="Times New Roman"/>
+          <w:sz w:val="26"/>
+          <w:szCs w:val="26"/>
+          <w:lang w:val="vi-VN"/>
+        </w:rPr>
+      </w:pPr>
+      <w:r>
+        <w:rPr>
+          <w:rFonts w:ascii="Times New Roman" w:hAnsi="Times New Roman" w:cs="Times New Roman"/>
+          <w:sz w:val="26"/>
+          <w:szCs w:val="26"/>
+          <w:lang w:val="vi-VN"/>
+        </w:rPr>
+        <w:t>Mỗi nút trong cây chỉ được ghé thăm một lần, và với mỗi nút, hàm thực hiện một số thao tác cố định (in thông tin từ nút lên màn hình).</w:t>
+      </w:r>
+      <w:r>
+        <w:rPr>
+          <w:rFonts w:ascii="Times New Roman" w:hAnsi="Times New Roman" w:cs="Times New Roman"/>
+          <w:sz w:val="26"/>
+          <w:szCs w:val="26"/>
+          <w:lang w:val="vi-VN"/>
+        </w:rPr>
+        <w:t xml:space="preserve"> </w:t>
+      </w:r>
+      <w:r>
+        <w:rPr>
+          <w:rFonts w:ascii="Times New Roman" w:hAnsi="Times New Roman" w:cs="Times New Roman"/>
+          <w:sz w:val="26"/>
+          <w:szCs w:val="26"/>
+          <w:lang w:val="vi-VN"/>
+        </w:rPr>
+        <w:t>Trong trường hợp tốt nhất và xấu nhất, thời gian chạy của hàm showData đều là O(n), với n là số lượng nút trong cây.</w:t>
+      </w:r>
+    </w:p>
+    <w:p>
+      <w:pPr>
+        <w:pStyle w:val="ListParagraph"/>
+        <w:numPr>
+          <w:ilvl w:val="2"/>
+          <w:numId w:val="1"/>
+        </w:numPr>
+        <w:rPr>
+          <w:rFonts w:ascii="Times New Roman" w:hAnsi="Times New Roman" w:cs="Times New Roman"/>
+          <w:sz w:val="26"/>
+          <w:szCs w:val="26"/>
+          <w:lang w:val="vi-VN"/>
+        </w:rPr>
+      </w:pPr>
+      <w:r>
+        <w:rPr>
+          <w:rFonts w:ascii="Times New Roman" w:hAnsi="Times New Roman" w:cs="Times New Roman"/>
+          <w:sz w:val="26"/>
+          <w:szCs w:val="26"/>
+          <w:lang w:val="vi-VN"/>
+        </w:rPr>
+        <w:t xml:space="preserve"> Hàm </w:t>
+      </w:r>
+      <w:r>
+        <w:rPr>
+          <w:rFonts w:ascii="Times New Roman" w:hAnsi="Times New Roman" w:cs="Times New Roman"/>
+          <w:sz w:val="26"/>
+          <w:szCs w:val="26"/>
+          <w:lang w:val="vi-VN"/>
+        </w:rPr>
+        <w:t>del_ram</w:t>
+      </w:r>
+      <w:r>
+        <w:rPr>
+          <w:rFonts w:ascii="Times New Roman" w:hAnsi="Times New Roman" w:cs="Times New Roman"/>
+          <w:sz w:val="26"/>
+          <w:szCs w:val="26"/>
+          <w:lang w:val="vi-VN"/>
+        </w:rPr>
+        <w:t>: O(n)</w:t>
+      </w:r>
+    </w:p>
+    <w:p>
+      <w:pPr>
+        <w:pStyle w:val="ListParagraph"/>
+        <w:numPr>
+          <w:ilvl w:val="0"/>
+          <w:numId w:val="10"/>
+        </w:numPr>
+        <w:rPr>
+          <w:rFonts w:ascii="Times New Roman" w:hAnsi="Times New Roman" w:cs="Times New Roman"/>
+          <w:sz w:val="26"/>
+          <w:szCs w:val="26"/>
+          <w:lang w:val="vi-VN"/>
+        </w:rPr>
+      </w:pPr>
+      <w:r>
+        <w:rPr>
+          <w:rFonts w:ascii="Times New Roman" w:hAnsi="Times New Roman" w:cs="Times New Roman"/>
+          <w:sz w:val="26"/>
+          <w:szCs w:val="26"/>
+          <w:lang w:val="vi-VN"/>
+        </w:rPr>
+        <w:t>Mỗi nút trong cây chỉ được xoá một lần, và với mỗi nút, hàm thực hiện một số thao tác cố định (gọi đệ qui để xoá các nút con và sau đó xoá nút hiện tại).</w:t>
+      </w:r>
+      <w:r>
+        <w:rPr>
+          <w:rFonts w:ascii="Times New Roman" w:hAnsi="Times New Roman" w:cs="Times New Roman"/>
+          <w:sz w:val="26"/>
+          <w:szCs w:val="26"/>
+          <w:lang w:val="vi-VN"/>
+        </w:rPr>
+        <w:t xml:space="preserve"> </w:t>
+      </w:r>
+      <w:r>
+        <w:rPr>
+          <w:rFonts w:ascii="Times New Roman" w:hAnsi="Times New Roman" w:cs="Times New Roman"/>
+          <w:sz w:val="26"/>
+          <w:szCs w:val="26"/>
+          <w:lang w:val="vi-VN"/>
+        </w:rPr>
+        <w:t>Trong trường hợp tốt nhất và xấu nhất, thời gian chạy của hàm del_ram đều là O(n), với n là số lượng nút trong cây.</w:t>
+      </w:r>
     </w:p>
     <w:p>
       <w:pPr>
@@ -1437,6 +3425,773 @@
     <w:p>
       <w:pPr>
         <w:pStyle w:val="ListParagraph"/>
+        <w:rPr>
+          <w:rFonts w:ascii="Times New Roman" w:hAnsi="Times New Roman" w:cs="Times New Roman"/>
+          <w:b/>
+          <w:bCs/>
+          <w:sz w:val="26"/>
+          <w:szCs w:val="26"/>
+          <w:lang w:val="vi-VN"/>
+        </w:rPr>
+      </w:pPr>
+    </w:p>
+    <w:p>
+      <w:pPr>
+        <w:rPr>
+          <w:rFonts w:ascii="Times New Roman" w:hAnsi="Times New Roman" w:cs="Times New Roman"/>
+          <w:b/>
+          <w:bCs/>
+          <w:sz w:val="26"/>
+          <w:szCs w:val="26"/>
+          <w:lang w:val="vi-VN"/>
+        </w:rPr>
+      </w:pPr>
+      <w:r>
+        <w:rPr>
+          <w:rFonts w:ascii="Times New Roman" w:hAnsi="Times New Roman" w:cs="Times New Roman"/>
+          <w:b/>
+          <w:bCs/>
+          <w:sz w:val="26"/>
+          <w:szCs w:val="26"/>
+          <w:lang w:val="vi-VN"/>
+        </w:rPr>
+        <w:t>2.2.</w:t>
+      </w:r>
+      <w:r>
+        <w:rPr>
+          <w:rFonts w:ascii="Times New Roman" w:hAnsi="Times New Roman" w:cs="Times New Roman"/>
+          <w:b/>
+          <w:bCs/>
+          <w:sz w:val="26"/>
+          <w:szCs w:val="26"/>
+          <w:lang w:val="vi-VN"/>
+        </w:rPr>
+        <w:t xml:space="preserve">1. </w:t>
+      </w:r>
+      <w:r>
+        <w:rPr>
+          <w:rFonts w:ascii="Times New Roman" w:hAnsi="Times New Roman" w:cs="Times New Roman"/>
+          <w:b/>
+          <w:bCs/>
+          <w:sz w:val="26"/>
+          <w:szCs w:val="26"/>
+          <w:lang w:val="vi-VN"/>
+        </w:rPr>
+        <w:t xml:space="preserve"> </w:t>
+      </w:r>
+      <w:r>
+        <w:rPr>
+          <w:rFonts w:ascii="Times New Roman" w:hAnsi="Times New Roman" w:cs="Times New Roman"/>
+          <w:b/>
+          <w:bCs/>
+          <w:sz w:val="26"/>
+          <w:szCs w:val="26"/>
+          <w:lang w:val="vi-VN"/>
+        </w:rPr>
+        <w:t>Lớp `Book`:</w:t>
+      </w:r>
+    </w:p>
+    <w:p>
+      <w:pPr>
+        <w:pStyle w:val="ListParagraph"/>
+        <w:rPr>
+          <w:rFonts w:ascii="Times New Roman" w:hAnsi="Times New Roman" w:cs="Times New Roman"/>
+          <w:b/>
+          <w:bCs/>
+          <w:sz w:val="26"/>
+          <w:szCs w:val="26"/>
+          <w:lang w:val="vi-VN"/>
+        </w:rPr>
+      </w:pPr>
+      <w:r>
+        <w:rPr>
+          <w:rFonts w:ascii="Times New Roman" w:hAnsi="Times New Roman" w:cs="Times New Roman"/>
+          <w:b/>
+          <w:bCs/>
+          <w:sz w:val="26"/>
+          <w:szCs w:val="26"/>
+          <w:lang w:val="vi-VN"/>
+        </w:rPr>
+        <w:t xml:space="preserve">  - Lớp này đại diện cho thông tin của một cuốn sách với các thuộc tính như `bookCode` (mã sách), `name` (tên sách), `loc` (vị trí trong thư viện), và `amount` (số lượng sách).</w:t>
+      </w:r>
+    </w:p>
+    <w:p>
+      <w:pPr>
+        <w:pStyle w:val="ListParagraph"/>
+        <w:rPr>
+          <w:rFonts w:ascii="Times New Roman" w:hAnsi="Times New Roman" w:cs="Times New Roman"/>
+          <w:b/>
+          <w:bCs/>
+          <w:sz w:val="26"/>
+          <w:szCs w:val="26"/>
+          <w:lang w:val="vi-VN"/>
+        </w:rPr>
+      </w:pPr>
+    </w:p>
+    <w:p>
+      <w:pPr>
+        <w:rPr>
+          <w:rFonts w:ascii="Times New Roman" w:hAnsi="Times New Roman" w:cs="Times New Roman"/>
+          <w:b/>
+          <w:bCs/>
+          <w:sz w:val="26"/>
+          <w:szCs w:val="26"/>
+          <w:lang w:val="vi-VN"/>
+        </w:rPr>
+      </w:pPr>
+      <w:r>
+        <w:rPr>
+          <w:rFonts w:ascii="Times New Roman" w:hAnsi="Times New Roman" w:cs="Times New Roman"/>
+          <w:b/>
+          <w:bCs/>
+          <w:sz w:val="26"/>
+          <w:szCs w:val="26"/>
+          <w:lang w:val="vi-VN"/>
+        </w:rPr>
+        <w:t>2.2.2. Lớp `Library`:</w:t>
+      </w:r>
+    </w:p>
+    <w:p>
+      <w:pPr>
+        <w:pStyle w:val="ListParagraph"/>
+        <w:rPr>
+          <w:rFonts w:ascii="Times New Roman" w:hAnsi="Times New Roman" w:cs="Times New Roman"/>
+          <w:b/>
+          <w:bCs/>
+          <w:sz w:val="26"/>
+          <w:szCs w:val="26"/>
+          <w:lang w:val="vi-VN"/>
+        </w:rPr>
+      </w:pPr>
+      <w:r>
+        <w:rPr>
+          <w:rFonts w:ascii="Times New Roman" w:hAnsi="Times New Roman" w:cs="Times New Roman"/>
+          <w:b/>
+          <w:bCs/>
+          <w:sz w:val="26"/>
+          <w:szCs w:val="26"/>
+          <w:lang w:val="vi-VN"/>
+        </w:rPr>
+        <w:t xml:space="preserve">   -Thuộc tính:</w:t>
+      </w:r>
+    </w:p>
+    <w:p>
+      <w:pPr>
+        <w:pStyle w:val="ListParagraph"/>
+        <w:rPr>
+          <w:rFonts w:ascii="Times New Roman" w:hAnsi="Times New Roman" w:cs="Times New Roman"/>
+          <w:b/>
+          <w:bCs/>
+          <w:sz w:val="26"/>
+          <w:szCs w:val="26"/>
+          <w:lang w:val="vi-VN"/>
+        </w:rPr>
+      </w:pPr>
+      <w:r>
+        <w:rPr>
+          <w:rFonts w:ascii="Times New Roman" w:hAnsi="Times New Roman" w:cs="Times New Roman"/>
+          <w:b/>
+          <w:bCs/>
+          <w:sz w:val="26"/>
+          <w:szCs w:val="26"/>
+          <w:lang w:val="vi-VN"/>
+        </w:rPr>
+        <w:lastRenderedPageBreak/>
+        <w:t xml:space="preserve">      - `sizeHashTable`: Kích thước của bảng băm (đặt là `10000` trong trường hợp này).</w:t>
+      </w:r>
+    </w:p>
+    <w:p>
+      <w:pPr>
+        <w:pStyle w:val="ListParagraph"/>
+        <w:rPr>
+          <w:rFonts w:ascii="Times New Roman" w:hAnsi="Times New Roman" w:cs="Times New Roman"/>
+          <w:b/>
+          <w:bCs/>
+          <w:sz w:val="26"/>
+          <w:szCs w:val="26"/>
+          <w:lang w:val="vi-VN"/>
+        </w:rPr>
+      </w:pPr>
+      <w:r>
+        <w:rPr>
+          <w:rFonts w:ascii="Times New Roman" w:hAnsi="Times New Roman" w:cs="Times New Roman"/>
+          <w:b/>
+          <w:bCs/>
+          <w:sz w:val="26"/>
+          <w:szCs w:val="26"/>
+          <w:lang w:val="vi-VN"/>
+        </w:rPr>
+        <w:t xml:space="preserve">      - `books`: Mảng chứa thông tin sách.</w:t>
+      </w:r>
+    </w:p>
+    <w:p>
+      <w:pPr>
+        <w:pStyle w:val="ListParagraph"/>
+        <w:rPr>
+          <w:rFonts w:ascii="Times New Roman" w:hAnsi="Times New Roman" w:cs="Times New Roman"/>
+          <w:b/>
+          <w:bCs/>
+          <w:sz w:val="26"/>
+          <w:szCs w:val="26"/>
+          <w:lang w:val="vi-VN"/>
+        </w:rPr>
+      </w:pPr>
+      <w:r>
+        <w:rPr>
+          <w:rFonts w:ascii="Times New Roman" w:hAnsi="Times New Roman" w:cs="Times New Roman"/>
+          <w:b/>
+          <w:bCs/>
+          <w:sz w:val="26"/>
+          <w:szCs w:val="26"/>
+          <w:lang w:val="vi-VN"/>
+        </w:rPr>
+        <w:t xml:space="preserve">   - Phương thức:</w:t>
+      </w:r>
+    </w:p>
+    <w:p>
+      <w:pPr>
+        <w:pStyle w:val="ListParagraph"/>
+        <w:rPr>
+          <w:rFonts w:ascii="Times New Roman" w:hAnsi="Times New Roman" w:cs="Times New Roman"/>
+          <w:b/>
+          <w:bCs/>
+          <w:sz w:val="26"/>
+          <w:szCs w:val="26"/>
+          <w:lang w:val="vi-VN"/>
+        </w:rPr>
+      </w:pPr>
+      <w:r>
+        <w:rPr>
+          <w:rFonts w:ascii="Times New Roman" w:hAnsi="Times New Roman" w:cs="Times New Roman"/>
+          <w:b/>
+          <w:bCs/>
+          <w:sz w:val="26"/>
+          <w:szCs w:val="26"/>
+          <w:lang w:val="vi-VN"/>
+        </w:rPr>
+        <w:t xml:space="preserve">      - `createHashTable()`: Khởi tạo bảng băm, đặt tất cả các phần tử của mảng `books` về 0.</w:t>
+      </w:r>
+    </w:p>
+    <w:p>
+      <w:pPr>
+        <w:pStyle w:val="ListParagraph"/>
+        <w:rPr>
+          <w:rFonts w:ascii="Times New Roman" w:hAnsi="Times New Roman" w:cs="Times New Roman"/>
+          <w:b/>
+          <w:bCs/>
+          <w:sz w:val="26"/>
+          <w:szCs w:val="26"/>
+          <w:lang w:val="vi-VN"/>
+        </w:rPr>
+      </w:pPr>
+      <w:r>
+        <w:rPr>
+          <w:rFonts w:ascii="Times New Roman" w:hAnsi="Times New Roman" w:cs="Times New Roman"/>
+          <w:b/>
+          <w:bCs/>
+          <w:sz w:val="26"/>
+          <w:szCs w:val="26"/>
+          <w:lang w:val="vi-VN"/>
+        </w:rPr>
+        <w:t xml:space="preserve">      - `hash(nameBook)`: Phương thức này thực hiện hàm băm để xác định vị trí của sách trong bảng băm dựa trên tên sách.</w:t>
+      </w:r>
+    </w:p>
+    <w:p>
+      <w:pPr>
+        <w:pStyle w:val="ListParagraph"/>
+        <w:rPr>
+          <w:rFonts w:ascii="Times New Roman" w:hAnsi="Times New Roman" w:cs="Times New Roman"/>
+          <w:b/>
+          <w:bCs/>
+          <w:sz w:val="26"/>
+          <w:szCs w:val="26"/>
+          <w:lang w:val="vi-VN"/>
+        </w:rPr>
+      </w:pPr>
+      <w:r>
+        <w:rPr>
+          <w:rFonts w:ascii="Times New Roman" w:hAnsi="Times New Roman" w:cs="Times New Roman"/>
+          <w:b/>
+          <w:bCs/>
+          <w:sz w:val="26"/>
+          <w:szCs w:val="26"/>
+          <w:lang w:val="vi-VN"/>
+        </w:rPr>
+        <w:t xml:space="preserve">      - `cmpBook(b1, b2)`: So sánh hai đối tượng sách để kiểm tra xem chúng có giống nhau hay không.</w:t>
+      </w:r>
+    </w:p>
+    <w:p>
+      <w:pPr>
+        <w:pStyle w:val="ListParagraph"/>
+        <w:rPr>
+          <w:rFonts w:ascii="Times New Roman" w:hAnsi="Times New Roman" w:cs="Times New Roman"/>
+          <w:b/>
+          <w:bCs/>
+          <w:sz w:val="26"/>
+          <w:szCs w:val="26"/>
+          <w:lang w:val="vi-VN"/>
+        </w:rPr>
+      </w:pPr>
+      <w:r>
+        <w:rPr>
+          <w:rFonts w:ascii="Times New Roman" w:hAnsi="Times New Roman" w:cs="Times New Roman"/>
+          <w:b/>
+          <w:bCs/>
+          <w:sz w:val="26"/>
+          <w:szCs w:val="26"/>
+          <w:lang w:val="vi-VN"/>
+        </w:rPr>
+        <w:t xml:space="preserve">      - `readFile(filename)`: Đọc thông tin sách từ file và nạp vào bảng băm.</w:t>
+      </w:r>
+    </w:p>
+    <w:p>
+      <w:pPr>
+        <w:pStyle w:val="ListParagraph"/>
+        <w:rPr>
+          <w:rFonts w:ascii="Times New Roman" w:hAnsi="Times New Roman" w:cs="Times New Roman"/>
+          <w:b/>
+          <w:bCs/>
+          <w:sz w:val="26"/>
+          <w:szCs w:val="26"/>
+          <w:lang w:val="vi-VN"/>
+        </w:rPr>
+      </w:pPr>
+      <w:r>
+        <w:rPr>
+          <w:rFonts w:ascii="Times New Roman" w:hAnsi="Times New Roman" w:cs="Times New Roman"/>
+          <w:b/>
+          <w:bCs/>
+          <w:sz w:val="26"/>
+          <w:szCs w:val="26"/>
+          <w:lang w:val="vi-VN"/>
+        </w:rPr>
+        <w:t xml:space="preserve">      - `writeFile(filename)`: Ghi thông tin sách từ bảng băm vào file.</w:t>
+      </w:r>
+    </w:p>
+    <w:p>
+      <w:pPr>
+        <w:pStyle w:val="ListParagraph"/>
+        <w:rPr>
+          <w:rFonts w:ascii="Times New Roman" w:hAnsi="Times New Roman" w:cs="Times New Roman"/>
+          <w:b/>
+          <w:bCs/>
+          <w:sz w:val="26"/>
+          <w:szCs w:val="26"/>
+          <w:lang w:val="vi-VN"/>
+        </w:rPr>
+      </w:pPr>
+      <w:r>
+        <w:rPr>
+          <w:rFonts w:ascii="Times New Roman" w:hAnsi="Times New Roman" w:cs="Times New Roman"/>
+          <w:b/>
+          <w:bCs/>
+          <w:sz w:val="26"/>
+          <w:szCs w:val="26"/>
+          <w:lang w:val="vi-VN"/>
+        </w:rPr>
+        <w:t xml:space="preserve">      - `find(nameBook)`: Tìm kiếm sách trong bảng băm theo tên sách.</w:t>
+      </w:r>
+    </w:p>
+    <w:p>
+      <w:pPr>
+        <w:pStyle w:val="ListParagraph"/>
+        <w:rPr>
+          <w:rFonts w:ascii="Times New Roman" w:hAnsi="Times New Roman" w:cs="Times New Roman"/>
+          <w:b/>
+          <w:bCs/>
+          <w:sz w:val="26"/>
+          <w:szCs w:val="26"/>
+          <w:lang w:val="vi-VN"/>
+        </w:rPr>
+      </w:pPr>
+      <w:r>
+        <w:rPr>
+          <w:rFonts w:ascii="Times New Roman" w:hAnsi="Times New Roman" w:cs="Times New Roman"/>
+          <w:b/>
+          <w:bCs/>
+          <w:sz w:val="26"/>
+          <w:szCs w:val="26"/>
+          <w:lang w:val="vi-VN"/>
+        </w:rPr>
+        <w:t xml:space="preserve">      - `findBook(nameBook)`: Hiển thị thông tin của sách khi tìm kiếm theo tên sách.</w:t>
+      </w:r>
+    </w:p>
+    <w:p>
+      <w:pPr>
+        <w:pStyle w:val="ListParagraph"/>
+        <w:rPr>
+          <w:rFonts w:ascii="Times New Roman" w:hAnsi="Times New Roman" w:cs="Times New Roman"/>
+          <w:b/>
+          <w:bCs/>
+          <w:sz w:val="26"/>
+          <w:szCs w:val="26"/>
+          <w:lang w:val="vi-VN"/>
+        </w:rPr>
+      </w:pPr>
+      <w:r>
+        <w:rPr>
+          <w:rFonts w:ascii="Times New Roman" w:hAnsi="Times New Roman" w:cs="Times New Roman"/>
+          <w:b/>
+          <w:bCs/>
+          <w:sz w:val="26"/>
+          <w:szCs w:val="26"/>
+          <w:lang w:val="vi-VN"/>
+        </w:rPr>
+        <w:t xml:space="preserve">      - `insertBook(b)`: Thêm sách mới vào thư viện sử dụng phương thức linear probing để giải quyết xung đột.</w:t>
+      </w:r>
+    </w:p>
+    <w:p>
+      <w:pPr>
+        <w:pStyle w:val="ListParagraph"/>
+        <w:rPr>
+          <w:rFonts w:ascii="Times New Roman" w:hAnsi="Times New Roman" w:cs="Times New Roman"/>
+          <w:b/>
+          <w:bCs/>
+          <w:sz w:val="26"/>
+          <w:szCs w:val="26"/>
+          <w:lang w:val="vi-VN"/>
+        </w:rPr>
+      </w:pPr>
+      <w:r>
+        <w:rPr>
+          <w:rFonts w:ascii="Times New Roman" w:hAnsi="Times New Roman" w:cs="Times New Roman"/>
+          <w:b/>
+          <w:bCs/>
+          <w:sz w:val="26"/>
+          <w:szCs w:val="26"/>
+          <w:lang w:val="vi-VN"/>
+        </w:rPr>
+        <w:t xml:space="preserve">      - `delBook(nameBook)`: Xoá sách khỏi thư viện dựa trên tên sách.</w:t>
+      </w:r>
+    </w:p>
+    <w:p>
+      <w:pPr>
+        <w:pStyle w:val="ListParagraph"/>
+        <w:rPr>
+          <w:rFonts w:ascii="Times New Roman" w:hAnsi="Times New Roman" w:cs="Times New Roman"/>
+          <w:b/>
+          <w:bCs/>
+          <w:sz w:val="26"/>
+          <w:szCs w:val="26"/>
+          <w:lang w:val="vi-VN"/>
+        </w:rPr>
+      </w:pPr>
+      <w:r>
+        <w:rPr>
+          <w:rFonts w:ascii="Times New Roman" w:hAnsi="Times New Roman" w:cs="Times New Roman"/>
+          <w:b/>
+          <w:bCs/>
+          <w:sz w:val="26"/>
+          <w:szCs w:val="26"/>
+          <w:lang w:val="vi-VN"/>
+        </w:rPr>
+        <w:t xml:space="preserve">      - `getBooks()`: Trả về mảng chứa thông tin sách.</w:t>
+      </w:r>
+    </w:p>
+    <w:p>
+      <w:pPr>
+        <w:pStyle w:val="ListParagraph"/>
+        <w:rPr>
+          <w:rFonts w:ascii="Times New Roman" w:hAnsi="Times New Roman" w:cs="Times New Roman"/>
+          <w:b/>
+          <w:bCs/>
+          <w:sz w:val="26"/>
+          <w:szCs w:val="26"/>
+          <w:lang w:val="vi-VN"/>
+        </w:rPr>
+      </w:pPr>
+      <w:r>
+        <w:rPr>
+          <w:rFonts w:ascii="Times New Roman" w:hAnsi="Times New Roman" w:cs="Times New Roman"/>
+          <w:b/>
+          <w:bCs/>
+          <w:sz w:val="26"/>
+          <w:szCs w:val="26"/>
+          <w:lang w:val="vi-VN"/>
+        </w:rPr>
+        <w:t xml:space="preserve">      - `getSizeHashTable()`: Trả về kích thước của bảng băm.</w:t>
+      </w:r>
+    </w:p>
+    <w:p>
+      <w:pPr>
+        <w:pStyle w:val="ListParagraph"/>
+        <w:rPr>
+          <w:rFonts w:ascii="Times New Roman" w:hAnsi="Times New Roman" w:cs="Times New Roman"/>
+          <w:b/>
+          <w:bCs/>
+          <w:sz w:val="26"/>
+          <w:szCs w:val="26"/>
+          <w:lang w:val="vi-VN"/>
+        </w:rPr>
+      </w:pPr>
+    </w:p>
+    <w:p>
+      <w:pPr>
+        <w:rPr>
+          <w:rFonts w:ascii="Times New Roman" w:hAnsi="Times New Roman" w:cs="Times New Roman"/>
+          <w:b/>
+          <w:bCs/>
+          <w:sz w:val="26"/>
+          <w:szCs w:val="26"/>
+          <w:lang w:val="vi-VN"/>
+        </w:rPr>
+      </w:pPr>
+      <w:r>
+        <w:rPr>
+          <w:rFonts w:ascii="Times New Roman" w:hAnsi="Times New Roman" w:cs="Times New Roman"/>
+          <w:b/>
+          <w:bCs/>
+          <w:sz w:val="26"/>
+          <w:szCs w:val="26"/>
+          <w:lang w:val="vi-VN"/>
+        </w:rPr>
+        <w:t>2.2.3. Hàm `showLibrary` và `run`:</w:t>
+      </w:r>
+    </w:p>
+    <w:p>
+      <w:pPr>
+        <w:pStyle w:val="ListParagraph"/>
+        <w:rPr>
+          <w:rFonts w:ascii="Times New Roman" w:hAnsi="Times New Roman" w:cs="Times New Roman"/>
+          <w:b/>
+          <w:bCs/>
+          <w:sz w:val="26"/>
+          <w:szCs w:val="26"/>
+          <w:lang w:val="vi-VN"/>
+        </w:rPr>
+      </w:pPr>
+      <w:r>
+        <w:rPr>
+          <w:rFonts w:ascii="Times New Roman" w:hAnsi="Times New Roman" w:cs="Times New Roman"/>
+          <w:b/>
+          <w:bCs/>
+          <w:sz w:val="26"/>
+          <w:szCs w:val="26"/>
+          <w:lang w:val="vi-VN"/>
+        </w:rPr>
+        <w:t xml:space="preserve">   - `showLibrary(b[], size)`: Hiển thị thông tin sách trong thư viện.</w:t>
+      </w:r>
+    </w:p>
+    <w:p>
+      <w:pPr>
+        <w:pStyle w:val="ListParagraph"/>
+        <w:rPr>
+          <w:rFonts w:ascii="Times New Roman" w:hAnsi="Times New Roman" w:cs="Times New Roman"/>
+          <w:b/>
+          <w:bCs/>
+          <w:sz w:val="26"/>
+          <w:szCs w:val="26"/>
+          <w:lang w:val="vi-VN"/>
+        </w:rPr>
+      </w:pPr>
+      <w:r>
+        <w:rPr>
+          <w:rFonts w:ascii="Times New Roman" w:hAnsi="Times New Roman" w:cs="Times New Roman"/>
+          <w:b/>
+          <w:bCs/>
+          <w:sz w:val="26"/>
+          <w:szCs w:val="26"/>
+          <w:lang w:val="vi-VN"/>
+        </w:rPr>
+        <w:t xml:space="preserve">   - `run()`: Hàm chính để chạy chương trình. Cho phép người dùng chọn các tùy chọn như nhập dữ liệu từ file, tìm kiếm sách, thêm sách mới, xoá sách, lưu thông tin thư viện, hiển thị thông tin sách, và thoát chương trình.</w:t>
+      </w:r>
+    </w:p>
+    <w:p>
+      <w:pPr>
+        <w:pStyle w:val="ListParagraph"/>
+        <w:rPr>
+          <w:rFonts w:ascii="Times New Roman" w:hAnsi="Times New Roman" w:cs="Times New Roman"/>
+          <w:b/>
+          <w:bCs/>
+          <w:sz w:val="26"/>
+          <w:szCs w:val="26"/>
+          <w:lang w:val="vi-VN"/>
+        </w:rPr>
+      </w:pPr>
+    </w:p>
+    <w:p>
+      <w:pPr>
+        <w:rPr>
+          <w:rFonts w:ascii="Times New Roman" w:hAnsi="Times New Roman" w:cs="Times New Roman"/>
+          <w:b/>
+          <w:bCs/>
+          <w:sz w:val="26"/>
+          <w:szCs w:val="26"/>
+          <w:lang w:val="vi-VN"/>
+        </w:rPr>
+      </w:pPr>
+      <w:r>
+        <w:rPr>
+          <w:rFonts w:ascii="Times New Roman" w:hAnsi="Times New Roman" w:cs="Times New Roman"/>
+          <w:b/>
+          <w:bCs/>
+          <w:sz w:val="26"/>
+          <w:szCs w:val="26"/>
+          <w:lang w:val="vi-VN"/>
+        </w:rPr>
+        <w:t>2.2.4. Hàm `main()`:</w:t>
+      </w:r>
+    </w:p>
+    <w:p>
+      <w:pPr>
+        <w:pStyle w:val="ListParagraph"/>
+        <w:rPr>
+          <w:rFonts w:ascii="Times New Roman" w:hAnsi="Times New Roman" w:cs="Times New Roman"/>
+          <w:b/>
+          <w:bCs/>
+          <w:sz w:val="26"/>
+          <w:szCs w:val="26"/>
+          <w:lang w:val="vi-VN"/>
+        </w:rPr>
+      </w:pPr>
+      <w:r>
+        <w:rPr>
+          <w:rFonts w:ascii="Times New Roman" w:hAnsi="Times New Roman" w:cs="Times New Roman"/>
+          <w:b/>
+          <w:bCs/>
+          <w:sz w:val="26"/>
+          <w:szCs w:val="26"/>
+          <w:lang w:val="vi-VN"/>
+        </w:rPr>
+        <w:t xml:space="preserve">   - Gọi hàm `run()` để bắt đầu chương trình.</w:t>
+      </w:r>
+    </w:p>
+    <w:p>
+      <w:pPr>
+        <w:pStyle w:val="ListParagraph"/>
+        <w:rPr>
+          <w:rFonts w:ascii="Times New Roman" w:hAnsi="Times New Roman" w:cs="Times New Roman"/>
+          <w:b/>
+          <w:bCs/>
+          <w:sz w:val="26"/>
+          <w:szCs w:val="26"/>
+          <w:lang w:val="vi-VN"/>
+        </w:rPr>
+      </w:pPr>
+    </w:p>
+    <w:p>
+      <w:pPr>
+        <w:rPr>
+          <w:rFonts w:ascii="Times New Roman" w:hAnsi="Times New Roman" w:cs="Times New Roman"/>
+          <w:b/>
+          <w:bCs/>
+          <w:sz w:val="26"/>
+          <w:szCs w:val="26"/>
+          <w:lang w:val="vi-VN"/>
+        </w:rPr>
+      </w:pPr>
+    </w:p>
+    <w:p>
+      <w:pPr>
+        <w:rPr>
+          <w:rFonts w:ascii="Times New Roman" w:hAnsi="Times New Roman" w:cs="Times New Roman"/>
+          <w:b/>
+          <w:bCs/>
+          <w:sz w:val="26"/>
+          <w:szCs w:val="26"/>
+          <w:lang w:val="vi-VN"/>
+        </w:rPr>
+      </w:pPr>
+      <w:r>
+        <w:rPr>
+          <w:rFonts w:ascii="Times New Roman" w:hAnsi="Times New Roman" w:cs="Times New Roman"/>
+          <w:b/>
+          <w:bCs/>
+          <w:sz w:val="26"/>
+          <w:szCs w:val="26"/>
+          <w:lang w:val="vi-VN"/>
+        </w:rPr>
+        <w:t>- Bảng băm được triển khai thông qua phương thức `hast` và sử dụng linear probing để giải quyết xung đột. Một số điều cần lưu ý để giữ tính hiệu quả của bảng băm là tránh việc cập nhật các sách giống nhau và xử lý đọc file bằng cách bỏ qua dòng trống.</w:t>
+      </w:r>
+    </w:p>
+    <w:p>
+      <w:pPr>
+        <w:pStyle w:val="ListParagraph"/>
+        <w:rPr>
+          <w:rFonts w:ascii="Times New Roman" w:hAnsi="Times New Roman" w:cs="Times New Roman"/>
+          <w:b/>
+          <w:bCs/>
+          <w:sz w:val="26"/>
+          <w:szCs w:val="26"/>
+          <w:lang w:val="vi-VN"/>
+        </w:rPr>
+      </w:pPr>
+    </w:p>
+    <w:p>
+      <w:pPr>
+        <w:rPr>
+          <w:rFonts w:ascii="Times New Roman" w:hAnsi="Times New Roman" w:cs="Times New Roman"/>
+          <w:b/>
+          <w:bCs/>
+          <w:sz w:val="26"/>
+          <w:szCs w:val="26"/>
+          <w:lang w:val="vi-VN"/>
+        </w:rPr>
+      </w:pPr>
+      <w:r>
+        <w:rPr>
+          <w:rFonts w:ascii="Times New Roman" w:hAnsi="Times New Roman" w:cs="Times New Roman"/>
+          <w:b/>
+          <w:bCs/>
+          <w:sz w:val="26"/>
+          <w:szCs w:val="26"/>
+          <w:lang w:val="vi-VN"/>
+        </w:rPr>
+        <w:t>- Việc nhập và xuất thông tin sách từ/ra file được thực hiện thông qua các phương thức `readFile` và `writeFile`.</w:t>
+      </w:r>
+    </w:p>
+    <w:p>
+      <w:pPr>
+        <w:pStyle w:val="ListParagraph"/>
+        <w:rPr>
+          <w:rFonts w:ascii="Times New Roman" w:hAnsi="Times New Roman" w:cs="Times New Roman"/>
+          <w:b/>
+          <w:bCs/>
+          <w:sz w:val="26"/>
+          <w:szCs w:val="26"/>
+          <w:lang w:val="vi-VN"/>
+        </w:rPr>
+      </w:pPr>
+    </w:p>
+    <w:p>
+      <w:pPr>
+        <w:rPr>
+          <w:rFonts w:ascii="Times New Roman" w:hAnsi="Times New Roman" w:cs="Times New Roman"/>
+          <w:b/>
+          <w:bCs/>
+          <w:sz w:val="26"/>
+          <w:szCs w:val="26"/>
+          <w:lang w:val="vi-VN"/>
+        </w:rPr>
+      </w:pPr>
+      <w:r>
+        <w:rPr>
+          <w:rFonts w:ascii="Times New Roman" w:hAnsi="Times New Roman" w:cs="Times New Roman"/>
+          <w:b/>
+          <w:bCs/>
+          <w:sz w:val="26"/>
+          <w:szCs w:val="26"/>
+          <w:lang w:val="vi-VN"/>
+        </w:rPr>
+        <w:t>- Chương trình cho phép người dùng thực hiện các thao tác quản lý thư viện thông qua giao diện dòng lệnh, cung cấp tính năng cơ bản cho việc tra cứu, thêm, xoá, và lưu thông tin sách.</w:t>
+      </w:r>
+    </w:p>
+    <w:p>
+      <w:pPr>
+        <w:pStyle w:val="ListParagraph"/>
+        <w:rPr>
+          <w:rFonts w:ascii="Times New Roman" w:hAnsi="Times New Roman" w:cs="Times New Roman"/>
+          <w:b/>
+          <w:bCs/>
+          <w:sz w:val="26"/>
+          <w:szCs w:val="26"/>
+          <w:lang w:val="vi-VN"/>
+        </w:rPr>
+      </w:pPr>
+    </w:p>
+    <w:p>
+      <w:pPr>
+        <w:pStyle w:val="ListParagraph"/>
         <w:numPr>
           <w:ilvl w:val="1"/>
           <w:numId w:val="5"/>
@@ -1489,84 +4244,22 @@
           <w:lang w:val="vi-VN"/>
         </w:rPr>
       </w:pPr>
-      <w:r>
-        <w:rPr>
-          <w:rFonts w:ascii="Times New Roman" w:hAnsi="Times New Roman" w:cs="Times New Roman"/>
-          <w:b/>
-          <w:bCs/>
-          <w:i/>
-          <w:iCs/>
-          <w:sz w:val="26"/>
-          <w:szCs w:val="26"/>
-          <w:lang w:val="vi-VN"/>
-        </w:rPr>
-        <w:fldChar w:fldCharType="begin"/>
-      </w:r>
-      <w:r>
-        <w:rPr>
-          <w:rFonts w:ascii="Times New Roman" w:hAnsi="Times New Roman" w:cs="Times New Roman"/>
-          <w:b/>
-          <w:bCs/>
-          <w:i/>
-          <w:iCs/>
-          <w:sz w:val="26"/>
-          <w:szCs w:val="26"/>
-          <w:lang w:val="vi-VN"/>
-        </w:rPr>
-        <w:instrText>HYPERLINK "https://github.com/Youknow2509/btl_ctdl/blob/main/ex14.cpp"</w:instrText>
-      </w:r>
-      <w:r>
-        <w:rPr>
-          <w:rFonts w:ascii="Times New Roman" w:hAnsi="Times New Roman" w:cs="Times New Roman"/>
-          <w:b/>
-          <w:bCs/>
-          <w:i/>
-          <w:iCs/>
-          <w:sz w:val="26"/>
-          <w:szCs w:val="26"/>
-          <w:lang w:val="vi-VN"/>
-        </w:rPr>
-      </w:r>
-      <w:r>
-        <w:rPr>
-          <w:rFonts w:ascii="Times New Roman" w:hAnsi="Times New Roman" w:cs="Times New Roman"/>
-          <w:b/>
-          <w:bCs/>
-          <w:i/>
-          <w:iCs/>
-          <w:sz w:val="26"/>
-          <w:szCs w:val="26"/>
-          <w:lang w:val="vi-VN"/>
-        </w:rPr>
-        <w:fldChar w:fldCharType="separate"/>
-      </w:r>
-      <w:r>
-        <w:rPr>
-          <w:rStyle w:val="Hyperlink"/>
-          <w:rFonts w:ascii="Times New Roman" w:hAnsi="Times New Roman" w:cs="Times New Roman"/>
-          <w:b/>
-          <w:bCs/>
-          <w:i/>
-          <w:iCs/>
-          <w:sz w:val="26"/>
-          <w:szCs w:val="26"/>
-          <w:lang w:val="vi-VN"/>
-        </w:rPr>
-        <w:t>https://github.com/Youknow2509/btl_ctdl/blob/main/ex14.cpp</w:t>
-      </w:r>
-      <w:r>
-        <w:rPr>
-          <w:rFonts w:ascii="Times New Roman" w:hAnsi="Times New Roman" w:cs="Times New Roman"/>
-          <w:b/>
-          <w:bCs/>
-          <w:i/>
-          <w:iCs/>
-          <w:sz w:val="26"/>
-          <w:szCs w:val="26"/>
-          <w:lang w:val="vi-VN"/>
-        </w:rPr>
-        <w:fldChar w:fldCharType="end"/>
-      </w:r>
+      <w:hyperlink r:id="rId7" w:history="1">
+        <w:r>
+          <w:rPr>
+            <w:rStyle w:val="Hyperlink"/>
+            <w:rFonts w:ascii="Times New Roman" w:hAnsi="Times New Roman" w:cs="Times New Roman"/>
+            <w:b/>
+            <w:bCs/>
+            <w:i/>
+            <w:iCs/>
+            <w:sz w:val="26"/>
+            <w:szCs w:val="26"/>
+            <w:lang w:val="vi-VN"/>
+          </w:rPr>
+          <w:t>https://github.com/Youknow2509/btl_ctdl/blob/main/ex14.cpp</w:t>
+        </w:r>
+      </w:hyperlink>
     </w:p>
     <w:p>
       <w:pPr>
@@ -1606,24 +4299,488 @@
         </w:rPr>
         <w:t>Phân tích thời gian chạy của từng phương thức có trong các lớp:</w:t>
       </w:r>
-      <w:r>
-        <w:rPr>
-          <w:rFonts w:ascii="Times New Roman" w:hAnsi="Times New Roman" w:cs="Times New Roman"/>
-          <w:b/>
-          <w:bCs/>
-          <w:sz w:val="26"/>
-          <w:szCs w:val="26"/>
-          <w:lang w:val="vi-VN"/>
-        </w:rPr>
-        <w:br/>
-      </w:r>
-    </w:p>
-    <w:p>
-      <w:pPr>
-        <w:rPr>
-          <w:rFonts w:ascii="Times New Roman" w:hAnsi="Times New Roman" w:cs="Times New Roman"/>
-          <w:b/>
-          <w:bCs/>
+    </w:p>
+    <w:p>
+      <w:pPr>
+        <w:pStyle w:val="ListParagraph"/>
+        <w:rPr>
+          <w:rFonts w:ascii="Times New Roman" w:hAnsi="Times New Roman" w:cs="Times New Roman"/>
+          <w:sz w:val="26"/>
+          <w:szCs w:val="26"/>
+          <w:lang w:val="vi-VN"/>
+        </w:rPr>
+      </w:pPr>
+    </w:p>
+    <w:p>
+      <w:pPr>
+        <w:pStyle w:val="ListParagraph"/>
+        <w:numPr>
+          <w:ilvl w:val="2"/>
+          <w:numId w:val="5"/>
+        </w:numPr>
+        <w:rPr>
+          <w:rFonts w:ascii="Times New Roman" w:hAnsi="Times New Roman" w:cs="Times New Roman"/>
+          <w:sz w:val="26"/>
+          <w:szCs w:val="26"/>
+          <w:lang w:val="vi-VN"/>
+        </w:rPr>
+      </w:pPr>
+      <w:r>
+        <w:rPr>
+          <w:rFonts w:ascii="Times New Roman" w:hAnsi="Times New Roman" w:cs="Times New Roman"/>
+          <w:sz w:val="26"/>
+          <w:szCs w:val="26"/>
+          <w:lang w:val="vi-VN"/>
+        </w:rPr>
+        <w:lastRenderedPageBreak/>
+        <w:t xml:space="preserve">Hàm </w:t>
+      </w:r>
+      <w:r>
+        <w:rPr>
+          <w:rFonts w:ascii="Times New Roman" w:hAnsi="Times New Roman" w:cs="Times New Roman"/>
+          <w:sz w:val="26"/>
+          <w:szCs w:val="26"/>
+          <w:lang w:val="vi-VN"/>
+        </w:rPr>
+        <w:t>createHashTable()</w:t>
+      </w:r>
+      <w:r>
+        <w:rPr>
+          <w:rFonts w:ascii="Times New Roman" w:hAnsi="Times New Roman" w:cs="Times New Roman"/>
+          <w:sz w:val="26"/>
+          <w:szCs w:val="26"/>
+          <w:lang w:val="vi-VN"/>
+        </w:rPr>
+        <w:t xml:space="preserve">: </w:t>
+      </w:r>
+      <w:r>
+        <w:rPr>
+          <w:rFonts w:ascii="Times New Roman" w:hAnsi="Times New Roman" w:cs="Times New Roman"/>
+          <w:sz w:val="26"/>
+          <w:szCs w:val="26"/>
+          <w:lang w:val="vi-VN"/>
+        </w:rPr>
+        <w:t>O(sizeHashTable)</w:t>
+      </w:r>
+    </w:p>
+    <w:p>
+      <w:pPr>
+        <w:pStyle w:val="ListParagraph"/>
+        <w:numPr>
+          <w:ilvl w:val="2"/>
+          <w:numId w:val="5"/>
+        </w:numPr>
+        <w:rPr>
+          <w:rFonts w:ascii="Times New Roman" w:hAnsi="Times New Roman" w:cs="Times New Roman"/>
+          <w:sz w:val="26"/>
+          <w:szCs w:val="26"/>
+          <w:lang w:val="vi-VN"/>
+        </w:rPr>
+      </w:pPr>
+      <w:r>
+        <w:rPr>
+          <w:rFonts w:ascii="Times New Roman" w:hAnsi="Times New Roman" w:cs="Times New Roman"/>
+          <w:sz w:val="26"/>
+          <w:szCs w:val="26"/>
+          <w:lang w:val="vi-VN"/>
+        </w:rPr>
+        <w:t xml:space="preserve">Hàm </w:t>
+      </w:r>
+      <w:r>
+        <w:rPr>
+          <w:rFonts w:ascii="Times New Roman" w:hAnsi="Times New Roman" w:cs="Times New Roman"/>
+          <w:sz w:val="26"/>
+          <w:szCs w:val="26"/>
+          <w:lang w:val="vi-VN"/>
+        </w:rPr>
+        <w:t>hash</w:t>
+      </w:r>
+      <w:r>
+        <w:rPr>
+          <w:rFonts w:ascii="Times New Roman" w:hAnsi="Times New Roman" w:cs="Times New Roman"/>
+          <w:sz w:val="26"/>
+          <w:szCs w:val="26"/>
+          <w:lang w:val="vi-VN"/>
+        </w:rPr>
+        <w:t xml:space="preserve">(): </w:t>
+      </w:r>
+      <w:r>
+        <w:rPr>
+          <w:rFonts w:ascii="Times New Roman" w:hAnsi="Times New Roman" w:cs="Times New Roman"/>
+          <w:sz w:val="26"/>
+          <w:szCs w:val="26"/>
+          <w:lang w:val="vi-VN"/>
+        </w:rPr>
+        <w:t>O(L), với L là độ dài của nameBook (tên sách).</w:t>
+      </w:r>
+    </w:p>
+    <w:p>
+      <w:pPr>
+        <w:pStyle w:val="ListParagraph"/>
+        <w:numPr>
+          <w:ilvl w:val="2"/>
+          <w:numId w:val="5"/>
+        </w:numPr>
+        <w:rPr>
+          <w:rFonts w:ascii="Times New Roman" w:hAnsi="Times New Roman" w:cs="Times New Roman"/>
+          <w:sz w:val="26"/>
+          <w:szCs w:val="26"/>
+          <w:lang w:val="vi-VN"/>
+        </w:rPr>
+      </w:pPr>
+      <w:r>
+        <w:rPr>
+          <w:rFonts w:ascii="Times New Roman" w:hAnsi="Times New Roman" w:cs="Times New Roman"/>
+          <w:sz w:val="26"/>
+          <w:szCs w:val="26"/>
+          <w:lang w:val="vi-VN"/>
+        </w:rPr>
+        <w:t xml:space="preserve">Hàm </w:t>
+      </w:r>
+      <w:r>
+        <w:rPr>
+          <w:rFonts w:ascii="Times New Roman" w:hAnsi="Times New Roman" w:cs="Times New Roman"/>
+          <w:sz w:val="26"/>
+          <w:szCs w:val="26"/>
+          <w:lang w:val="vi-VN"/>
+        </w:rPr>
+        <w:t>cmpBook</w:t>
+      </w:r>
+      <w:r>
+        <w:rPr>
+          <w:rFonts w:ascii="Times New Roman" w:hAnsi="Times New Roman" w:cs="Times New Roman"/>
+          <w:sz w:val="26"/>
+          <w:szCs w:val="26"/>
+          <w:lang w:val="vi-VN"/>
+        </w:rPr>
+        <w:t>(): O(1)</w:t>
+      </w:r>
+    </w:p>
+    <w:p>
+      <w:pPr>
+        <w:pStyle w:val="ListParagraph"/>
+        <w:numPr>
+          <w:ilvl w:val="2"/>
+          <w:numId w:val="5"/>
+        </w:numPr>
+        <w:rPr>
+          <w:rFonts w:ascii="Times New Roman" w:hAnsi="Times New Roman" w:cs="Times New Roman"/>
+          <w:sz w:val="26"/>
+          <w:szCs w:val="26"/>
+          <w:lang w:val="vi-VN"/>
+        </w:rPr>
+      </w:pPr>
+      <w:r>
+        <w:rPr>
+          <w:rFonts w:ascii="Times New Roman" w:hAnsi="Times New Roman" w:cs="Times New Roman"/>
+          <w:sz w:val="26"/>
+          <w:szCs w:val="26"/>
+          <w:lang w:val="vi-VN"/>
+        </w:rPr>
+        <w:t xml:space="preserve">Hàm </w:t>
+      </w:r>
+      <w:r>
+        <w:rPr>
+          <w:rFonts w:ascii="Times New Roman" w:hAnsi="Times New Roman" w:cs="Times New Roman"/>
+          <w:sz w:val="26"/>
+          <w:szCs w:val="26"/>
+          <w:lang w:val="vi-VN"/>
+        </w:rPr>
+        <w:t>readFile</w:t>
+      </w:r>
+      <w:r>
+        <w:rPr>
+          <w:rFonts w:ascii="Times New Roman" w:hAnsi="Times New Roman" w:cs="Times New Roman"/>
+          <w:sz w:val="26"/>
+          <w:szCs w:val="26"/>
+          <w:lang w:val="vi-VN"/>
+        </w:rPr>
+        <w:t xml:space="preserve">(): </w:t>
+      </w:r>
+      <w:r>
+        <w:rPr>
+          <w:rFonts w:ascii="Times New Roman" w:hAnsi="Times New Roman" w:cs="Times New Roman"/>
+          <w:sz w:val="26"/>
+          <w:szCs w:val="26"/>
+          <w:lang w:val="vi-VN"/>
+        </w:rPr>
+        <w:t>Thời gian chạy: Phụ thuộc vào số lượng sách trong file và kích thước của bảng băm.</w:t>
+      </w:r>
+    </w:p>
+    <w:p>
+      <w:pPr>
+        <w:pStyle w:val="ListParagraph"/>
+        <w:numPr>
+          <w:ilvl w:val="2"/>
+          <w:numId w:val="5"/>
+        </w:numPr>
+        <w:rPr>
+          <w:rFonts w:ascii="Times New Roman" w:hAnsi="Times New Roman" w:cs="Times New Roman"/>
+          <w:sz w:val="26"/>
+          <w:szCs w:val="26"/>
+          <w:lang w:val="vi-VN"/>
+        </w:rPr>
+      </w:pPr>
+      <w:r>
+        <w:rPr>
+          <w:rFonts w:ascii="Times New Roman" w:hAnsi="Times New Roman" w:cs="Times New Roman"/>
+          <w:sz w:val="26"/>
+          <w:szCs w:val="26"/>
+          <w:lang w:val="vi-VN"/>
+        </w:rPr>
+        <w:t xml:space="preserve">Hàm </w:t>
+      </w:r>
+      <w:r>
+        <w:rPr>
+          <w:rFonts w:ascii="Times New Roman" w:hAnsi="Times New Roman" w:cs="Times New Roman"/>
+          <w:sz w:val="26"/>
+          <w:szCs w:val="26"/>
+          <w:lang w:val="vi-VN"/>
+        </w:rPr>
+        <w:t>writeFile</w:t>
+      </w:r>
+      <w:r>
+        <w:rPr>
+          <w:rFonts w:ascii="Times New Roman" w:hAnsi="Times New Roman" w:cs="Times New Roman"/>
+          <w:sz w:val="26"/>
+          <w:szCs w:val="26"/>
+          <w:lang w:val="vi-VN"/>
+        </w:rPr>
+        <w:t xml:space="preserve"> </w:t>
+      </w:r>
+      <w:r>
+        <w:rPr>
+          <w:rFonts w:ascii="Times New Roman" w:hAnsi="Times New Roman" w:cs="Times New Roman"/>
+          <w:sz w:val="26"/>
+          <w:szCs w:val="26"/>
+          <w:lang w:val="vi-VN"/>
+        </w:rPr>
+        <w:t xml:space="preserve">(): </w:t>
+      </w:r>
+      <w:r>
+        <w:rPr>
+          <w:rFonts w:ascii="Times New Roman" w:hAnsi="Times New Roman" w:cs="Times New Roman"/>
+          <w:sz w:val="26"/>
+          <w:szCs w:val="26"/>
+          <w:lang w:val="vi-VN"/>
+        </w:rPr>
+        <w:t>Thời gian chạy: Phụ thuộc vào số lượng sách trong file và kích thước của bảng băm.</w:t>
+      </w:r>
+    </w:p>
+    <w:p>
+      <w:pPr>
+        <w:pStyle w:val="ListParagraph"/>
+        <w:numPr>
+          <w:ilvl w:val="2"/>
+          <w:numId w:val="5"/>
+        </w:numPr>
+        <w:rPr>
+          <w:rFonts w:ascii="Times New Roman" w:hAnsi="Times New Roman" w:cs="Times New Roman"/>
+          <w:sz w:val="26"/>
+          <w:szCs w:val="26"/>
+          <w:lang w:val="vi-VN"/>
+        </w:rPr>
+      </w:pPr>
+      <w:r>
+        <w:rPr>
+          <w:rFonts w:ascii="Times New Roman" w:hAnsi="Times New Roman" w:cs="Times New Roman"/>
+          <w:sz w:val="26"/>
+          <w:szCs w:val="26"/>
+          <w:lang w:val="vi-VN"/>
+        </w:rPr>
+        <w:t xml:space="preserve">Hàm </w:t>
+      </w:r>
+      <w:r>
+        <w:rPr>
+          <w:rFonts w:ascii="Times New Roman" w:hAnsi="Times New Roman" w:cs="Times New Roman"/>
+          <w:sz w:val="26"/>
+          <w:szCs w:val="26"/>
+          <w:lang w:val="vi-VN"/>
+        </w:rPr>
+        <w:t>find</w:t>
+      </w:r>
+      <w:r>
+        <w:rPr>
+          <w:rFonts w:ascii="Times New Roman" w:hAnsi="Times New Roman" w:cs="Times New Roman"/>
+          <w:sz w:val="26"/>
+          <w:szCs w:val="26"/>
+          <w:lang w:val="vi-VN"/>
+        </w:rPr>
+        <w:t xml:space="preserve">(): O(n) </w:t>
+      </w:r>
+    </w:p>
+    <w:p>
+      <w:pPr>
+        <w:pStyle w:val="ListParagraph"/>
+        <w:numPr>
+          <w:ilvl w:val="2"/>
+          <w:numId w:val="5"/>
+        </w:numPr>
+        <w:rPr>
+          <w:rFonts w:ascii="Times New Roman" w:hAnsi="Times New Roman" w:cs="Times New Roman"/>
+          <w:sz w:val="26"/>
+          <w:szCs w:val="26"/>
+          <w:lang w:val="vi-VN"/>
+        </w:rPr>
+      </w:pPr>
+      <w:r>
+        <w:rPr>
+          <w:rFonts w:ascii="Times New Roman" w:hAnsi="Times New Roman" w:cs="Times New Roman"/>
+          <w:sz w:val="26"/>
+          <w:szCs w:val="26"/>
+          <w:lang w:val="vi-VN"/>
+        </w:rPr>
+        <w:t xml:space="preserve">Hàm </w:t>
+      </w:r>
+      <w:r>
+        <w:rPr>
+          <w:rFonts w:ascii="Times New Roman" w:hAnsi="Times New Roman" w:cs="Times New Roman"/>
+          <w:sz w:val="26"/>
+          <w:szCs w:val="26"/>
+          <w:lang w:val="vi-VN"/>
+        </w:rPr>
+        <w:t>findBook</w:t>
+      </w:r>
+      <w:r>
+        <w:rPr>
+          <w:rFonts w:ascii="Times New Roman" w:hAnsi="Times New Roman" w:cs="Times New Roman"/>
+          <w:sz w:val="26"/>
+          <w:szCs w:val="26"/>
+          <w:lang w:val="vi-VN"/>
+        </w:rPr>
+        <w:t>(): Phụ thuộc vào hàm find()</w:t>
+      </w:r>
+    </w:p>
+    <w:p>
+      <w:pPr>
+        <w:pStyle w:val="ListParagraph"/>
+        <w:numPr>
+          <w:ilvl w:val="2"/>
+          <w:numId w:val="5"/>
+        </w:numPr>
+        <w:rPr>
+          <w:rFonts w:ascii="Times New Roman" w:hAnsi="Times New Roman" w:cs="Times New Roman"/>
+          <w:sz w:val="26"/>
+          <w:szCs w:val="26"/>
+          <w:lang w:val="vi-VN"/>
+        </w:rPr>
+      </w:pPr>
+      <w:r>
+        <w:rPr>
+          <w:rFonts w:ascii="Times New Roman" w:hAnsi="Times New Roman" w:cs="Times New Roman"/>
+          <w:sz w:val="26"/>
+          <w:szCs w:val="26"/>
+          <w:lang w:val="vi-VN"/>
+        </w:rPr>
+        <w:t xml:space="preserve">Hàm </w:t>
+      </w:r>
+      <w:r>
+        <w:rPr>
+          <w:rFonts w:ascii="Times New Roman" w:hAnsi="Times New Roman" w:cs="Times New Roman"/>
+          <w:sz w:val="26"/>
+          <w:szCs w:val="26"/>
+          <w:lang w:val="vi-VN"/>
+        </w:rPr>
+        <w:t>insertBook</w:t>
+      </w:r>
+      <w:r>
+        <w:rPr>
+          <w:rFonts w:ascii="Times New Roman" w:hAnsi="Times New Roman" w:cs="Times New Roman"/>
+          <w:sz w:val="26"/>
+          <w:szCs w:val="26"/>
+          <w:lang w:val="vi-VN"/>
+        </w:rPr>
+        <w:t>(): O(N)</w:t>
+      </w:r>
+    </w:p>
+    <w:p>
+      <w:pPr>
+        <w:pStyle w:val="ListParagraph"/>
+        <w:numPr>
+          <w:ilvl w:val="2"/>
+          <w:numId w:val="5"/>
+        </w:numPr>
+        <w:rPr>
+          <w:rFonts w:ascii="Times New Roman" w:hAnsi="Times New Roman" w:cs="Times New Roman"/>
+          <w:sz w:val="26"/>
+          <w:szCs w:val="26"/>
+          <w:lang w:val="vi-VN"/>
+        </w:rPr>
+      </w:pPr>
+      <w:r>
+        <w:rPr>
+          <w:rFonts w:ascii="Times New Roman" w:hAnsi="Times New Roman" w:cs="Times New Roman"/>
+          <w:sz w:val="26"/>
+          <w:szCs w:val="26"/>
+          <w:lang w:val="vi-VN"/>
+        </w:rPr>
+        <w:t xml:space="preserve">Hàm </w:t>
+      </w:r>
+      <w:r>
+        <w:rPr>
+          <w:rFonts w:ascii="Times New Roman" w:hAnsi="Times New Roman" w:cs="Times New Roman"/>
+          <w:sz w:val="26"/>
+          <w:szCs w:val="26"/>
+          <w:lang w:val="vi-VN"/>
+        </w:rPr>
+        <w:t>delBook</w:t>
+      </w:r>
+      <w:r>
+        <w:rPr>
+          <w:rFonts w:ascii="Times New Roman" w:hAnsi="Times New Roman" w:cs="Times New Roman"/>
+          <w:sz w:val="26"/>
+          <w:szCs w:val="26"/>
+          <w:lang w:val="vi-VN"/>
+        </w:rPr>
+        <w:t>(): Phụ thuộc hàm find()</w:t>
+      </w:r>
+    </w:p>
+    <w:p>
+      <w:pPr>
+        <w:pStyle w:val="ListParagraph"/>
+        <w:numPr>
+          <w:ilvl w:val="2"/>
+          <w:numId w:val="5"/>
+        </w:numPr>
+        <w:rPr>
+          <w:rFonts w:ascii="Times New Roman" w:hAnsi="Times New Roman" w:cs="Times New Roman"/>
+          <w:sz w:val="26"/>
+          <w:szCs w:val="26"/>
+          <w:lang w:val="vi-VN"/>
+        </w:rPr>
+      </w:pPr>
+      <w:r>
+        <w:rPr>
+          <w:rFonts w:ascii="Times New Roman" w:hAnsi="Times New Roman" w:cs="Times New Roman"/>
+          <w:sz w:val="26"/>
+          <w:szCs w:val="26"/>
+          <w:lang w:val="vi-VN"/>
+        </w:rPr>
+        <w:t xml:space="preserve"> Hàm </w:t>
+      </w:r>
+      <w:r>
+        <w:rPr>
+          <w:rFonts w:ascii="Times New Roman" w:hAnsi="Times New Roman" w:cs="Times New Roman"/>
+          <w:sz w:val="26"/>
+          <w:szCs w:val="26"/>
+          <w:lang w:val="vi-VN"/>
+        </w:rPr>
+        <w:t>showLibary</w:t>
+      </w:r>
+      <w:r>
+        <w:rPr>
+          <w:rFonts w:ascii="Times New Roman" w:hAnsi="Times New Roman" w:cs="Times New Roman"/>
+          <w:sz w:val="26"/>
+          <w:szCs w:val="26"/>
+          <w:lang w:val="vi-VN"/>
+        </w:rPr>
+        <w:t>(): O(n)</w:t>
+      </w:r>
+    </w:p>
+    <w:p>
+      <w:pPr>
+        <w:rPr>
+          <w:rFonts w:ascii="Times New Roman" w:hAnsi="Times New Roman" w:cs="Times New Roman"/>
           <w:sz w:val="26"/>
           <w:szCs w:val="26"/>
           <w:lang w:val="vi-VN"/>
@@ -1649,6 +4806,268 @@
 <file path=word/numbering.xml><?xml version="1.0" encoding="utf-8"?>
 <w:numbering xmlns:wpc="http://schemas.microsoft.com/office/word/2010/wordprocessingCanvas" xmlns:cx="http://schemas.microsoft.com/office/drawing/2014/chartex" xmlns:cx1="http://schemas.microsoft.com/office/drawing/2015/9/8/chartex" xmlns:cx2="http://schemas.microsoft.com/office/drawing/2015/10/21/chartex" xmlns:cx3="http://schemas.microsoft.com/office/drawing/2016/5/9/chartex" xmlns:cx4="http://schemas.microsoft.com/office/drawing/2016/5/10/chartex" xmlns:cx5="http://schemas.microsoft.com/office/drawing/2016/5/11/chartex" xmlns:cx6="http://schemas.microsoft.com/office/drawing/2016/5/12/chartex" xmlns:cx7="http://schemas.microsoft.com/office/drawing/2016/5/13/chartex" xmlns:cx8="http://schemas.microsoft.com/office/drawing/2016/5/14/chartex" xmlns:mc="http://schemas.openxmlformats.org/markup-compatibility/2006" xmlns:aink="http://schemas.microsoft.com/office/drawing/2016/ink" xmlns:am3d="http://schemas.microsoft.com/office/drawing/2017/model3d" xmlns:o="urn:schemas-microsoft-com:office:office" xmlns:oel="http://schemas.microsoft.com/office/2019/extlst" xmlns:r="http://schemas.openxmlformats.org/officeDocument/2006/relationships" xmlns:m="http://schemas.openxmlformats.org/officeDocument/2006/math" xmlns:v="urn:schemas-microsoft-com:vml" xmlns:wp14="http://schemas.microsoft.com/office/word/2010/wordprocessingDrawing" xmlns:wp="http://schemas.openxmlformats.org/drawingml/2006/wordprocessingDrawing" xmlns:w10="urn:schemas-microsoft-com:office:word" xmlns:w="http://schemas.openxmlformats.org/wordprocessingml/2006/main" xmlns:w14="http://schemas.microsoft.com/office/word/2010/wordml" xmlns:w15="http://schemas.microsoft.com/office/word/2012/wordml" xmlns:w16cex="http://schemas.microsoft.com/office/word/2018/wordml/cex" xmlns:w16cid="http://schemas.microsoft.com/office/word/2016/wordml/cid" xmlns:w16="http://schemas.microsoft.com/office/word/2018/wordml" xmlns:w16sdtdh="http://schemas.microsoft.com/office/word/2020/wordml/sdtdatahash" xmlns:w16se="http://schemas.microsoft.com/office/word/2015/wordml/symex" xmlns:wpg="http://schemas.microsoft.com/office/word/2010/wordprocessingGroup" xmlns:wpi="http://schemas.microsoft.com/office/word/2010/wordprocessingInk" xmlns:wne="http://schemas.microsoft.com/office/word/2006/wordml" xmlns:wps="http://schemas.microsoft.com/office/word/2010/wordprocessingShape" mc:Ignorable="w14 w15 w16se w16cid w16 w16cex w16sdtdh wp14">
   <w:abstractNum w:abstractNumId="0" w15:restartNumberingAfterBreak="0">
+    <w:nsid w:val="0A0E7831"/>
+    <w:multiLevelType w:val="hybridMultilevel"/>
+    <w:tmpl w:val="5C580740"/>
+    <w:lvl w:ilvl="0" w:tplc="5442DAE0">
+      <w:start w:val="1"/>
+      <w:numFmt w:val="bullet"/>
+      <w:lvlText w:val="-"/>
+      <w:lvlJc w:val="left"/>
+      <w:pPr>
+        <w:ind w:left="720" w:hanging="360"/>
+      </w:pPr>
+      <w:rPr>
+        <w:rFonts w:ascii="Times New Roman" w:eastAsiaTheme="minorHAnsi" w:hAnsi="Times New Roman" w:cs="Times New Roman" w:hint="default"/>
+      </w:rPr>
+    </w:lvl>
+    <w:lvl w:ilvl="1" w:tplc="04090003" w:tentative="1">
+      <w:start w:val="1"/>
+      <w:numFmt w:val="bullet"/>
+      <w:lvlText w:val="o"/>
+      <w:lvlJc w:val="left"/>
+      <w:pPr>
+        <w:ind w:left="1440" w:hanging="360"/>
+      </w:pPr>
+      <w:rPr>
+        <w:rFonts w:ascii="Courier New" w:hAnsi="Courier New" w:cs="Courier New" w:hint="default"/>
+      </w:rPr>
+    </w:lvl>
+    <w:lvl w:ilvl="2" w:tplc="04090005" w:tentative="1">
+      <w:start w:val="1"/>
+      <w:numFmt w:val="bullet"/>
+      <w:lvlText w:val=""/>
+      <w:lvlJc w:val="left"/>
+      <w:pPr>
+        <w:ind w:left="2160" w:hanging="360"/>
+      </w:pPr>
+      <w:rPr>
+        <w:rFonts w:ascii="Wingdings" w:hAnsi="Wingdings" w:hint="default"/>
+      </w:rPr>
+    </w:lvl>
+    <w:lvl w:ilvl="3" w:tplc="04090001" w:tentative="1">
+      <w:start w:val="1"/>
+      <w:numFmt w:val="bullet"/>
+      <w:lvlText w:val=""/>
+      <w:lvlJc w:val="left"/>
+      <w:pPr>
+        <w:ind w:left="2880" w:hanging="360"/>
+      </w:pPr>
+      <w:rPr>
+        <w:rFonts w:ascii="Symbol" w:hAnsi="Symbol" w:hint="default"/>
+      </w:rPr>
+    </w:lvl>
+    <w:lvl w:ilvl="4" w:tplc="04090003" w:tentative="1">
+      <w:start w:val="1"/>
+      <w:numFmt w:val="bullet"/>
+      <w:lvlText w:val="o"/>
+      <w:lvlJc w:val="left"/>
+      <w:pPr>
+        <w:ind w:left="3600" w:hanging="360"/>
+      </w:pPr>
+      <w:rPr>
+        <w:rFonts w:ascii="Courier New" w:hAnsi="Courier New" w:cs="Courier New" w:hint="default"/>
+      </w:rPr>
+    </w:lvl>
+    <w:lvl w:ilvl="5" w:tplc="04090005" w:tentative="1">
+      <w:start w:val="1"/>
+      <w:numFmt w:val="bullet"/>
+      <w:lvlText w:val=""/>
+      <w:lvlJc w:val="left"/>
+      <w:pPr>
+        <w:ind w:left="4320" w:hanging="360"/>
+      </w:pPr>
+      <w:rPr>
+        <w:rFonts w:ascii="Wingdings" w:hAnsi="Wingdings" w:hint="default"/>
+      </w:rPr>
+    </w:lvl>
+    <w:lvl w:ilvl="6" w:tplc="04090001" w:tentative="1">
+      <w:start w:val="1"/>
+      <w:numFmt w:val="bullet"/>
+      <w:lvlText w:val=""/>
+      <w:lvlJc w:val="left"/>
+      <w:pPr>
+        <w:ind w:left="5040" w:hanging="360"/>
+      </w:pPr>
+      <w:rPr>
+        <w:rFonts w:ascii="Symbol" w:hAnsi="Symbol" w:hint="default"/>
+      </w:rPr>
+    </w:lvl>
+    <w:lvl w:ilvl="7" w:tplc="04090003" w:tentative="1">
+      <w:start w:val="1"/>
+      <w:numFmt w:val="bullet"/>
+      <w:lvlText w:val="o"/>
+      <w:lvlJc w:val="left"/>
+      <w:pPr>
+        <w:ind w:left="5760" w:hanging="360"/>
+      </w:pPr>
+      <w:rPr>
+        <w:rFonts w:ascii="Courier New" w:hAnsi="Courier New" w:cs="Courier New" w:hint="default"/>
+      </w:rPr>
+    </w:lvl>
+    <w:lvl w:ilvl="8" w:tplc="04090005" w:tentative="1">
+      <w:start w:val="1"/>
+      <w:numFmt w:val="bullet"/>
+      <w:lvlText w:val=""/>
+      <w:lvlJc w:val="left"/>
+      <w:pPr>
+        <w:ind w:left="6480" w:hanging="360"/>
+      </w:pPr>
+      <w:rPr>
+        <w:rFonts w:ascii="Wingdings" w:hAnsi="Wingdings" w:hint="default"/>
+      </w:rPr>
+    </w:lvl>
+  </w:abstractNum>
+  <w:abstractNum w:abstractNumId="1" w15:restartNumberingAfterBreak="0">
+    <w:nsid w:val="10703F5F"/>
+    <w:multiLevelType w:val="multilevel"/>
+    <w:tmpl w:val="CD3CF8F8"/>
+    <w:lvl w:ilvl="0">
+      <w:start w:val="1"/>
+      <w:numFmt w:val="bullet"/>
+      <w:lvlText w:val=""/>
+      <w:lvlJc w:val="left"/>
+      <w:pPr>
+        <w:tabs>
+          <w:tab w:val="num" w:pos="720"/>
+        </w:tabs>
+        <w:ind w:left="720" w:hanging="360"/>
+      </w:pPr>
+      <w:rPr>
+        <w:rFonts w:ascii="Symbol" w:hAnsi="Symbol" w:hint="default"/>
+        <w:sz w:val="20"/>
+      </w:rPr>
+    </w:lvl>
+    <w:lvl w:ilvl="1" w:tentative="1">
+      <w:start w:val="1"/>
+      <w:numFmt w:val="bullet"/>
+      <w:lvlText w:val=""/>
+      <w:lvlJc w:val="left"/>
+      <w:pPr>
+        <w:tabs>
+          <w:tab w:val="num" w:pos="1440"/>
+        </w:tabs>
+        <w:ind w:left="1440" w:hanging="360"/>
+      </w:pPr>
+      <w:rPr>
+        <w:rFonts w:ascii="Symbol" w:hAnsi="Symbol" w:hint="default"/>
+        <w:sz w:val="20"/>
+      </w:rPr>
+    </w:lvl>
+    <w:lvl w:ilvl="2" w:tentative="1">
+      <w:start w:val="1"/>
+      <w:numFmt w:val="bullet"/>
+      <w:lvlText w:val=""/>
+      <w:lvlJc w:val="left"/>
+      <w:pPr>
+        <w:tabs>
+          <w:tab w:val="num" w:pos="2160"/>
+        </w:tabs>
+        <w:ind w:left="2160" w:hanging="360"/>
+      </w:pPr>
+      <w:rPr>
+        <w:rFonts w:ascii="Symbol" w:hAnsi="Symbol" w:hint="default"/>
+        <w:sz w:val="20"/>
+      </w:rPr>
+    </w:lvl>
+    <w:lvl w:ilvl="3" w:tentative="1">
+      <w:start w:val="1"/>
+      <w:numFmt w:val="bullet"/>
+      <w:lvlText w:val=""/>
+      <w:lvlJc w:val="left"/>
+      <w:pPr>
+        <w:tabs>
+          <w:tab w:val="num" w:pos="2880"/>
+        </w:tabs>
+        <w:ind w:left="2880" w:hanging="360"/>
+      </w:pPr>
+      <w:rPr>
+        <w:rFonts w:ascii="Symbol" w:hAnsi="Symbol" w:hint="default"/>
+        <w:sz w:val="20"/>
+      </w:rPr>
+    </w:lvl>
+    <w:lvl w:ilvl="4" w:tentative="1">
+      <w:start w:val="1"/>
+      <w:numFmt w:val="bullet"/>
+      <w:lvlText w:val=""/>
+      <w:lvlJc w:val="left"/>
+      <w:pPr>
+        <w:tabs>
+          <w:tab w:val="num" w:pos="3600"/>
+        </w:tabs>
+        <w:ind w:left="3600" w:hanging="360"/>
+      </w:pPr>
+      <w:rPr>
+        <w:rFonts w:ascii="Symbol" w:hAnsi="Symbol" w:hint="default"/>
+        <w:sz w:val="20"/>
+      </w:rPr>
+    </w:lvl>
+    <w:lvl w:ilvl="5" w:tentative="1">
+      <w:start w:val="1"/>
+      <w:numFmt w:val="bullet"/>
+      <w:lvlText w:val=""/>
+      <w:lvlJc w:val="left"/>
+      <w:pPr>
+        <w:tabs>
+          <w:tab w:val="num" w:pos="4320"/>
+        </w:tabs>
+        <w:ind w:left="4320" w:hanging="360"/>
+      </w:pPr>
+      <w:rPr>
+        <w:rFonts w:ascii="Symbol" w:hAnsi="Symbol" w:hint="default"/>
+        <w:sz w:val="20"/>
+      </w:rPr>
+    </w:lvl>
+    <w:lvl w:ilvl="6" w:tentative="1">
+      <w:start w:val="1"/>
+      <w:numFmt w:val="bullet"/>
+      <w:lvlText w:val=""/>
+      <w:lvlJc w:val="left"/>
+      <w:pPr>
+        <w:tabs>
+          <w:tab w:val="num" w:pos="5040"/>
+        </w:tabs>
+        <w:ind w:left="5040" w:hanging="360"/>
+      </w:pPr>
+      <w:rPr>
+        <w:rFonts w:ascii="Symbol" w:hAnsi="Symbol" w:hint="default"/>
+        <w:sz w:val="20"/>
+      </w:rPr>
+    </w:lvl>
+    <w:lvl w:ilvl="7" w:tentative="1">
+      <w:start w:val="1"/>
+      <w:numFmt w:val="bullet"/>
+      <w:lvlText w:val=""/>
+      <w:lvlJc w:val="left"/>
+      <w:pPr>
+        <w:tabs>
+          <w:tab w:val="num" w:pos="5760"/>
+        </w:tabs>
+        <w:ind w:left="5760" w:hanging="360"/>
+      </w:pPr>
+      <w:rPr>
+        <w:rFonts w:ascii="Symbol" w:hAnsi="Symbol" w:hint="default"/>
+        <w:sz w:val="20"/>
+      </w:rPr>
+    </w:lvl>
+    <w:lvl w:ilvl="8" w:tentative="1">
+      <w:start w:val="1"/>
+      <w:numFmt w:val="bullet"/>
+      <w:lvlText w:val=""/>
+      <w:lvlJc w:val="left"/>
+      <w:pPr>
+        <w:tabs>
+          <w:tab w:val="num" w:pos="6480"/>
+        </w:tabs>
+        <w:ind w:left="6480" w:hanging="360"/>
+      </w:pPr>
+      <w:rPr>
+        <w:rFonts w:ascii="Symbol" w:hAnsi="Symbol" w:hint="default"/>
+        <w:sz w:val="20"/>
+      </w:rPr>
+    </w:lvl>
+  </w:abstractNum>
+  <w:abstractNum w:abstractNumId="2" w15:restartNumberingAfterBreak="0">
     <w:nsid w:val="12063446"/>
     <w:multiLevelType w:val="multilevel"/>
     <w:tmpl w:val="84123634"/>
@@ -1763,7 +5182,156 @@
       </w:rPr>
     </w:lvl>
   </w:abstractNum>
-  <w:abstractNum w:abstractNumId="1" w15:restartNumberingAfterBreak="0">
+  <w:abstractNum w:abstractNumId="3" w15:restartNumberingAfterBreak="0">
+    <w:nsid w:val="218D51A2"/>
+    <w:multiLevelType w:val="multilevel"/>
+    <w:tmpl w:val="D2FEF8AA"/>
+    <w:lvl w:ilvl="0">
+      <w:start w:val="1"/>
+      <w:numFmt w:val="bullet"/>
+      <w:lvlText w:val=""/>
+      <w:lvlJc w:val="left"/>
+      <w:pPr>
+        <w:tabs>
+          <w:tab w:val="num" w:pos="720"/>
+        </w:tabs>
+        <w:ind w:left="720" w:hanging="360"/>
+      </w:pPr>
+      <w:rPr>
+        <w:rFonts w:ascii="Symbol" w:hAnsi="Symbol" w:hint="default"/>
+        <w:sz w:val="20"/>
+      </w:rPr>
+    </w:lvl>
+    <w:lvl w:ilvl="1">
+      <w:start w:val="1"/>
+      <w:numFmt w:val="bullet"/>
+      <w:lvlText w:val=""/>
+      <w:lvlJc w:val="left"/>
+      <w:pPr>
+        <w:tabs>
+          <w:tab w:val="num" w:pos="1440"/>
+        </w:tabs>
+        <w:ind w:left="1440" w:hanging="360"/>
+      </w:pPr>
+      <w:rPr>
+        <w:rFonts w:ascii="Symbol" w:hAnsi="Symbol" w:hint="default"/>
+        <w:sz w:val="20"/>
+      </w:rPr>
+    </w:lvl>
+    <w:lvl w:ilvl="2" w:tentative="1">
+      <w:start w:val="1"/>
+      <w:numFmt w:val="bullet"/>
+      <w:lvlText w:val=""/>
+      <w:lvlJc w:val="left"/>
+      <w:pPr>
+        <w:tabs>
+          <w:tab w:val="num" w:pos="2160"/>
+        </w:tabs>
+        <w:ind w:left="2160" w:hanging="360"/>
+      </w:pPr>
+      <w:rPr>
+        <w:rFonts w:ascii="Symbol" w:hAnsi="Symbol" w:hint="default"/>
+        <w:sz w:val="20"/>
+      </w:rPr>
+    </w:lvl>
+    <w:lvl w:ilvl="3" w:tentative="1">
+      <w:start w:val="1"/>
+      <w:numFmt w:val="bullet"/>
+      <w:lvlText w:val=""/>
+      <w:lvlJc w:val="left"/>
+      <w:pPr>
+        <w:tabs>
+          <w:tab w:val="num" w:pos="2880"/>
+        </w:tabs>
+        <w:ind w:left="2880" w:hanging="360"/>
+      </w:pPr>
+      <w:rPr>
+        <w:rFonts w:ascii="Symbol" w:hAnsi="Symbol" w:hint="default"/>
+        <w:sz w:val="20"/>
+      </w:rPr>
+    </w:lvl>
+    <w:lvl w:ilvl="4" w:tentative="1">
+      <w:start w:val="1"/>
+      <w:numFmt w:val="bullet"/>
+      <w:lvlText w:val=""/>
+      <w:lvlJc w:val="left"/>
+      <w:pPr>
+        <w:tabs>
+          <w:tab w:val="num" w:pos="3600"/>
+        </w:tabs>
+        <w:ind w:left="3600" w:hanging="360"/>
+      </w:pPr>
+      <w:rPr>
+        <w:rFonts w:ascii="Symbol" w:hAnsi="Symbol" w:hint="default"/>
+        <w:sz w:val="20"/>
+      </w:rPr>
+    </w:lvl>
+    <w:lvl w:ilvl="5" w:tentative="1">
+      <w:start w:val="1"/>
+      <w:numFmt w:val="bullet"/>
+      <w:lvlText w:val=""/>
+      <w:lvlJc w:val="left"/>
+      <w:pPr>
+        <w:tabs>
+          <w:tab w:val="num" w:pos="4320"/>
+        </w:tabs>
+        <w:ind w:left="4320" w:hanging="360"/>
+      </w:pPr>
+      <w:rPr>
+        <w:rFonts w:ascii="Symbol" w:hAnsi="Symbol" w:hint="default"/>
+        <w:sz w:val="20"/>
+      </w:rPr>
+    </w:lvl>
+    <w:lvl w:ilvl="6" w:tentative="1">
+      <w:start w:val="1"/>
+      <w:numFmt w:val="bullet"/>
+      <w:lvlText w:val=""/>
+      <w:lvlJc w:val="left"/>
+      <w:pPr>
+        <w:tabs>
+          <w:tab w:val="num" w:pos="5040"/>
+        </w:tabs>
+        <w:ind w:left="5040" w:hanging="360"/>
+      </w:pPr>
+      <w:rPr>
+        <w:rFonts w:ascii="Symbol" w:hAnsi="Symbol" w:hint="default"/>
+        <w:sz w:val="20"/>
+      </w:rPr>
+    </w:lvl>
+    <w:lvl w:ilvl="7" w:tentative="1">
+      <w:start w:val="1"/>
+      <w:numFmt w:val="bullet"/>
+      <w:lvlText w:val=""/>
+      <w:lvlJc w:val="left"/>
+      <w:pPr>
+        <w:tabs>
+          <w:tab w:val="num" w:pos="5760"/>
+        </w:tabs>
+        <w:ind w:left="5760" w:hanging="360"/>
+      </w:pPr>
+      <w:rPr>
+        <w:rFonts w:ascii="Symbol" w:hAnsi="Symbol" w:hint="default"/>
+        <w:sz w:val="20"/>
+      </w:rPr>
+    </w:lvl>
+    <w:lvl w:ilvl="8" w:tentative="1">
+      <w:start w:val="1"/>
+      <w:numFmt w:val="bullet"/>
+      <w:lvlText w:val=""/>
+      <w:lvlJc w:val="left"/>
+      <w:pPr>
+        <w:tabs>
+          <w:tab w:val="num" w:pos="6480"/>
+        </w:tabs>
+        <w:ind w:left="6480" w:hanging="360"/>
+      </w:pPr>
+      <w:rPr>
+        <w:rFonts w:ascii="Symbol" w:hAnsi="Symbol" w:hint="default"/>
+        <w:sz w:val="20"/>
+      </w:rPr>
+    </w:lvl>
+  </w:abstractNum>
+  <w:abstractNum w:abstractNumId="4" w15:restartNumberingAfterBreak="0">
     <w:nsid w:val="24354C84"/>
     <w:multiLevelType w:val="hybridMultilevel"/>
     <w:tmpl w:val="D8E8CBCA"/>
@@ -1852,7 +5420,7 @@
       </w:pPr>
     </w:lvl>
   </w:abstractNum>
-  <w:abstractNum w:abstractNumId="2" w15:restartNumberingAfterBreak="0">
+  <w:abstractNum w:abstractNumId="5" w15:restartNumberingAfterBreak="0">
     <w:nsid w:val="519D3E36"/>
     <w:multiLevelType w:val="multilevel"/>
     <w:tmpl w:val="B0645ECC"/>
@@ -1974,7 +5542,7 @@
       </w:rPr>
     </w:lvl>
   </w:abstractNum>
-  <w:abstractNum w:abstractNumId="3" w15:restartNumberingAfterBreak="0">
+  <w:abstractNum w:abstractNumId="6" w15:restartNumberingAfterBreak="0">
     <w:nsid w:val="60457316"/>
     <w:multiLevelType w:val="hybridMultilevel"/>
     <w:tmpl w:val="831C63F4"/>
@@ -2063,7 +5631,7 @@
       </w:pPr>
     </w:lvl>
   </w:abstractNum>
-  <w:abstractNum w:abstractNumId="4" w15:restartNumberingAfterBreak="0">
+  <w:abstractNum w:abstractNumId="7" w15:restartNumberingAfterBreak="0">
     <w:nsid w:val="6A911C67"/>
     <w:multiLevelType w:val="hybridMultilevel"/>
     <w:tmpl w:val="E02C792C"/>
@@ -2152,7 +5720,7 @@
       </w:pPr>
     </w:lvl>
   </w:abstractNum>
-  <w:abstractNum w:abstractNumId="5" w15:restartNumberingAfterBreak="0">
+  <w:abstractNum w:abstractNumId="8" w15:restartNumberingAfterBreak="0">
     <w:nsid w:val="6B7B0BA0"/>
     <w:multiLevelType w:val="hybridMultilevel"/>
     <w:tmpl w:val="3BDCD256"/>
@@ -2241,7 +5809,7 @@
       </w:pPr>
     </w:lvl>
   </w:abstractNum>
-  <w:abstractNum w:abstractNumId="6" w15:restartNumberingAfterBreak="0">
+  <w:abstractNum w:abstractNumId="9" w15:restartNumberingAfterBreak="0">
     <w:nsid w:val="70E12513"/>
     <w:multiLevelType w:val="multilevel"/>
     <w:tmpl w:val="F1FE2BA2"/>
@@ -2363,7 +5931,7 @@
       </w:rPr>
     </w:lvl>
   </w:abstractNum>
-  <w:abstractNum w:abstractNumId="7" w15:restartNumberingAfterBreak="0">
+  <w:abstractNum w:abstractNumId="10" w15:restartNumberingAfterBreak="0">
     <w:nsid w:val="74A52EBC"/>
     <w:multiLevelType w:val="hybridMultilevel"/>
     <w:tmpl w:val="EA36CDEC"/>
@@ -2453,28 +6021,37 @@
     </w:lvl>
   </w:abstractNum>
   <w:num w:numId="1" w16cid:durableId="1028409669">
+    <w:abstractNumId w:val="2"/>
+  </w:num>
+  <w:num w:numId="2" w16cid:durableId="113063098">
+    <w:abstractNumId w:val="10"/>
+  </w:num>
+  <w:num w:numId="3" w16cid:durableId="1193811773">
+    <w:abstractNumId w:val="8"/>
+  </w:num>
+  <w:num w:numId="4" w16cid:durableId="585500802">
+    <w:abstractNumId w:val="9"/>
+  </w:num>
+  <w:num w:numId="5" w16cid:durableId="89938465">
+    <w:abstractNumId w:val="5"/>
+  </w:num>
+  <w:num w:numId="6" w16cid:durableId="1054812409">
+    <w:abstractNumId w:val="4"/>
+  </w:num>
+  <w:num w:numId="7" w16cid:durableId="1782456113">
+    <w:abstractNumId w:val="6"/>
+  </w:num>
+  <w:num w:numId="8" w16cid:durableId="1458646735">
+    <w:abstractNumId w:val="7"/>
+  </w:num>
+  <w:num w:numId="9" w16cid:durableId="2054848210">
+    <w:abstractNumId w:val="1"/>
+  </w:num>
+  <w:num w:numId="10" w16cid:durableId="621301889">
     <w:abstractNumId w:val="0"/>
   </w:num>
-  <w:num w:numId="2" w16cid:durableId="113063098">
-    <w:abstractNumId w:val="7"/>
-  </w:num>
-  <w:num w:numId="3" w16cid:durableId="1193811773">
-    <w:abstractNumId w:val="5"/>
-  </w:num>
-  <w:num w:numId="4" w16cid:durableId="585500802">
-    <w:abstractNumId w:val="6"/>
-  </w:num>
-  <w:num w:numId="5" w16cid:durableId="89938465">
-    <w:abstractNumId w:val="2"/>
-  </w:num>
-  <w:num w:numId="6" w16cid:durableId="1054812409">
-    <w:abstractNumId w:val="1"/>
-  </w:num>
-  <w:num w:numId="7" w16cid:durableId="1782456113">
+  <w:num w:numId="11" w16cid:durableId="536623255">
     <w:abstractNumId w:val="3"/>
-  </w:num>
-  <w:num w:numId="8" w16cid:durableId="1458646735">
-    <w:abstractNumId w:val="4"/>
   </w:num>
 </w:numbering>
 </file>
@@ -2879,7 +6456,6 @@
   <w:style w:type="character" w:default="1" w:styleId="DefaultParagraphFont">
     <w:name w:val="Default Paragraph Font"/>
     <w:uiPriority w:val="1"/>
-    <w:semiHidden/>
     <w:unhideWhenUsed/>
   </w:style>
   <w:style w:type="table" w:default="1" w:styleId="TableNormal">
@@ -2963,6 +6539,17 @@
     <w:rPr>
       <w:color w:val="954F72" w:themeColor="followedHyperlink"/>
       <w:u w:val="single"/>
+    </w:rPr>
+  </w:style>
+  <w:style w:type="character" w:styleId="Strong">
+    <w:name w:val="Strong"/>
+    <w:basedOn w:val="DefaultParagraphFont"/>
+    <w:uiPriority w:val="22"/>
+    <w:qFormat/>
+    <w:rsid w:val="006A2C17"/>
+    <w:rPr>
+      <w:b/>
+      <w:bCs/>
     </w:rPr>
   </w:style>
 </w:styles>

</xml_diff>